<commit_message>
Spell checked latest material.
</commit_message>
<xml_diff>
--- a/First Year/4WCM0019-0105-2020 - Platforms for Computing (COM)/Assignments/Assignment Three/CW3_Technical_Report_19063069.docx
+++ b/First Year/4WCM0019-0105-2020 - Platforms for Computing (COM)/Assignments/Assignment Three/CW3_Technical_Report_19063069.docx
@@ -1235,12 +1235,11 @@
           <w:r>
             <w:fldChar w:fldCharType="separate"/>
           </w:r>
-          <w:hyperlink w:anchor="_Toc72013670" w:history="1">
+          <w:hyperlink w:anchor="_Toc72024293" w:history="1">
             <w:r>
               <w:rPr>
                 <w:rStyle w:val="Hyperlink"/>
                 <w:noProof/>
-                <w:highlight w:val="red"/>
               </w:rPr>
               <w:t>Hardware and Software Troubleshooting</w:t>
             </w:r>
@@ -1263,7 +1262,7 @@
                 <w:noProof/>
                 <w:webHidden/>
               </w:rPr>
-              <w:instrText xml:space="preserve"> PAGEREF _Toc72013670 \h </w:instrText>
+              <w:instrText xml:space="preserve"> PAGEREF _Toc72024293 \h </w:instrText>
             </w:r>
             <w:r>
               <w:rPr>
@@ -1284,6 +1283,706 @@
                 <w:webHidden/>
               </w:rPr>
               <w:t>3</w:t>
+            </w:r>
+            <w:r>
+              <w:rPr>
+                <w:noProof/>
+                <w:webHidden/>
+              </w:rPr>
+              <w:fldChar w:fldCharType="end"/>
+            </w:r>
+          </w:hyperlink>
+        </w:p>
+        <w:p>
+          <w:pPr>
+            <w:pStyle w:val="TOC2"/>
+            <w:tabs>
+              <w:tab w:val="right" w:leader="dot" w:pos="9016"/>
+            </w:tabs>
+            <w:rPr>
+              <w:rFonts w:eastAsiaTheme="minorEastAsia"/>
+              <w:noProof/>
+              <w:lang w:eastAsia="en-GB"/>
+            </w:rPr>
+          </w:pPr>
+          <w:hyperlink w:anchor="_Toc72024294" w:history="1">
+            <w:r>
+              <w:rPr>
+                <w:rStyle w:val="Hyperlink"/>
+                <w:noProof/>
+              </w:rPr>
+              <w:t>Preface</w:t>
+            </w:r>
+            <w:r>
+              <w:rPr>
+                <w:noProof/>
+                <w:webHidden/>
+              </w:rPr>
+              <w:tab/>
+            </w:r>
+            <w:r>
+              <w:rPr>
+                <w:noProof/>
+                <w:webHidden/>
+              </w:rPr>
+              <w:fldChar w:fldCharType="begin"/>
+            </w:r>
+            <w:r>
+              <w:rPr>
+                <w:noProof/>
+                <w:webHidden/>
+              </w:rPr>
+              <w:instrText xml:space="preserve"> PAGEREF _Toc72024294 \h </w:instrText>
+            </w:r>
+            <w:r>
+              <w:rPr>
+                <w:noProof/>
+                <w:webHidden/>
+              </w:rPr>
+            </w:r>
+            <w:r>
+              <w:rPr>
+                <w:noProof/>
+                <w:webHidden/>
+              </w:rPr>
+              <w:fldChar w:fldCharType="separate"/>
+            </w:r>
+            <w:r>
+              <w:rPr>
+                <w:noProof/>
+                <w:webHidden/>
+              </w:rPr>
+              <w:t>3</w:t>
+            </w:r>
+            <w:r>
+              <w:rPr>
+                <w:noProof/>
+                <w:webHidden/>
+              </w:rPr>
+              <w:fldChar w:fldCharType="end"/>
+            </w:r>
+          </w:hyperlink>
+        </w:p>
+        <w:p>
+          <w:pPr>
+            <w:pStyle w:val="TOC2"/>
+            <w:tabs>
+              <w:tab w:val="right" w:leader="dot" w:pos="9016"/>
+            </w:tabs>
+            <w:rPr>
+              <w:rFonts w:eastAsiaTheme="minorEastAsia"/>
+              <w:noProof/>
+              <w:lang w:eastAsia="en-GB"/>
+            </w:rPr>
+          </w:pPr>
+          <w:hyperlink w:anchor="_Toc72024295" w:history="1">
+            <w:r>
+              <w:rPr>
+                <w:rStyle w:val="Hyperlink"/>
+                <w:noProof/>
+              </w:rPr>
+              <w:t>Task One</w:t>
+            </w:r>
+            <w:r>
+              <w:rPr>
+                <w:noProof/>
+                <w:webHidden/>
+              </w:rPr>
+              <w:tab/>
+            </w:r>
+            <w:r>
+              <w:rPr>
+                <w:noProof/>
+                <w:webHidden/>
+              </w:rPr>
+              <w:fldChar w:fldCharType="begin"/>
+            </w:r>
+            <w:r>
+              <w:rPr>
+                <w:noProof/>
+                <w:webHidden/>
+              </w:rPr>
+              <w:instrText xml:space="preserve"> PAGEREF _Toc72024295 \h </w:instrText>
+            </w:r>
+            <w:r>
+              <w:rPr>
+                <w:noProof/>
+                <w:webHidden/>
+              </w:rPr>
+            </w:r>
+            <w:r>
+              <w:rPr>
+                <w:noProof/>
+                <w:webHidden/>
+              </w:rPr>
+              <w:fldChar w:fldCharType="separate"/>
+            </w:r>
+            <w:r>
+              <w:rPr>
+                <w:noProof/>
+                <w:webHidden/>
+              </w:rPr>
+              <w:t>3</w:t>
+            </w:r>
+            <w:r>
+              <w:rPr>
+                <w:noProof/>
+                <w:webHidden/>
+              </w:rPr>
+              <w:fldChar w:fldCharType="end"/>
+            </w:r>
+          </w:hyperlink>
+        </w:p>
+        <w:p>
+          <w:pPr>
+            <w:pStyle w:val="TOC3"/>
+            <w:tabs>
+              <w:tab w:val="right" w:leader="dot" w:pos="9016"/>
+            </w:tabs>
+            <w:rPr>
+              <w:rFonts w:eastAsiaTheme="minorEastAsia"/>
+              <w:noProof/>
+              <w:lang w:eastAsia="en-GB"/>
+            </w:rPr>
+          </w:pPr>
+          <w:hyperlink w:anchor="_Toc72024296" w:history="1">
+            <w:r>
+              <w:rPr>
+                <w:rStyle w:val="Hyperlink"/>
+                <w:noProof/>
+              </w:rPr>
+              <w:t>Brief</w:t>
+            </w:r>
+            <w:r>
+              <w:rPr>
+                <w:noProof/>
+                <w:webHidden/>
+              </w:rPr>
+              <w:tab/>
+            </w:r>
+            <w:r>
+              <w:rPr>
+                <w:noProof/>
+                <w:webHidden/>
+              </w:rPr>
+              <w:fldChar w:fldCharType="begin"/>
+            </w:r>
+            <w:r>
+              <w:rPr>
+                <w:noProof/>
+                <w:webHidden/>
+              </w:rPr>
+              <w:instrText xml:space="preserve"> PAGEREF _Toc72024296 \h </w:instrText>
+            </w:r>
+            <w:r>
+              <w:rPr>
+                <w:noProof/>
+                <w:webHidden/>
+              </w:rPr>
+            </w:r>
+            <w:r>
+              <w:rPr>
+                <w:noProof/>
+                <w:webHidden/>
+              </w:rPr>
+              <w:fldChar w:fldCharType="separate"/>
+            </w:r>
+            <w:r>
+              <w:rPr>
+                <w:noProof/>
+                <w:webHidden/>
+              </w:rPr>
+              <w:t>3</w:t>
+            </w:r>
+            <w:r>
+              <w:rPr>
+                <w:noProof/>
+                <w:webHidden/>
+              </w:rPr>
+              <w:fldChar w:fldCharType="end"/>
+            </w:r>
+          </w:hyperlink>
+        </w:p>
+        <w:p>
+          <w:pPr>
+            <w:pStyle w:val="TOC3"/>
+            <w:tabs>
+              <w:tab w:val="right" w:leader="dot" w:pos="9016"/>
+            </w:tabs>
+            <w:rPr>
+              <w:rFonts w:eastAsiaTheme="minorEastAsia"/>
+              <w:noProof/>
+              <w:lang w:eastAsia="en-GB"/>
+            </w:rPr>
+          </w:pPr>
+          <w:hyperlink w:anchor="_Toc72024297" w:history="1">
+            <w:r>
+              <w:rPr>
+                <w:rStyle w:val="Hyperlink"/>
+                <w:noProof/>
+              </w:rPr>
+              <w:t>Troubleshooting</w:t>
+            </w:r>
+            <w:r>
+              <w:rPr>
+                <w:noProof/>
+                <w:webHidden/>
+              </w:rPr>
+              <w:tab/>
+            </w:r>
+            <w:r>
+              <w:rPr>
+                <w:noProof/>
+                <w:webHidden/>
+              </w:rPr>
+              <w:fldChar w:fldCharType="begin"/>
+            </w:r>
+            <w:r>
+              <w:rPr>
+                <w:noProof/>
+                <w:webHidden/>
+              </w:rPr>
+              <w:instrText xml:space="preserve"> PAGEREF _Toc72024297 \h </w:instrText>
+            </w:r>
+            <w:r>
+              <w:rPr>
+                <w:noProof/>
+                <w:webHidden/>
+              </w:rPr>
+            </w:r>
+            <w:r>
+              <w:rPr>
+                <w:noProof/>
+                <w:webHidden/>
+              </w:rPr>
+              <w:fldChar w:fldCharType="separate"/>
+            </w:r>
+            <w:r>
+              <w:rPr>
+                <w:noProof/>
+                <w:webHidden/>
+              </w:rPr>
+              <w:t>3</w:t>
+            </w:r>
+            <w:r>
+              <w:rPr>
+                <w:noProof/>
+                <w:webHidden/>
+              </w:rPr>
+              <w:fldChar w:fldCharType="end"/>
+            </w:r>
+          </w:hyperlink>
+        </w:p>
+        <w:p>
+          <w:pPr>
+            <w:pStyle w:val="TOC2"/>
+            <w:tabs>
+              <w:tab w:val="right" w:leader="dot" w:pos="9016"/>
+            </w:tabs>
+            <w:rPr>
+              <w:rFonts w:eastAsiaTheme="minorEastAsia"/>
+              <w:noProof/>
+              <w:lang w:eastAsia="en-GB"/>
+            </w:rPr>
+          </w:pPr>
+          <w:hyperlink w:anchor="_Toc72024298" w:history="1">
+            <w:r>
+              <w:rPr>
+                <w:rStyle w:val="Hyperlink"/>
+                <w:noProof/>
+              </w:rPr>
+              <w:t>Task Two</w:t>
+            </w:r>
+            <w:r>
+              <w:rPr>
+                <w:noProof/>
+                <w:webHidden/>
+              </w:rPr>
+              <w:tab/>
+            </w:r>
+            <w:r>
+              <w:rPr>
+                <w:noProof/>
+                <w:webHidden/>
+              </w:rPr>
+              <w:fldChar w:fldCharType="begin"/>
+            </w:r>
+            <w:r>
+              <w:rPr>
+                <w:noProof/>
+                <w:webHidden/>
+              </w:rPr>
+              <w:instrText xml:space="preserve"> PAGEREF _Toc72024298 \h </w:instrText>
+            </w:r>
+            <w:r>
+              <w:rPr>
+                <w:noProof/>
+                <w:webHidden/>
+              </w:rPr>
+            </w:r>
+            <w:r>
+              <w:rPr>
+                <w:noProof/>
+                <w:webHidden/>
+              </w:rPr>
+              <w:fldChar w:fldCharType="separate"/>
+            </w:r>
+            <w:r>
+              <w:rPr>
+                <w:noProof/>
+                <w:webHidden/>
+              </w:rPr>
+              <w:t>5</w:t>
+            </w:r>
+            <w:r>
+              <w:rPr>
+                <w:noProof/>
+                <w:webHidden/>
+              </w:rPr>
+              <w:fldChar w:fldCharType="end"/>
+            </w:r>
+          </w:hyperlink>
+        </w:p>
+        <w:p>
+          <w:pPr>
+            <w:pStyle w:val="TOC3"/>
+            <w:tabs>
+              <w:tab w:val="right" w:leader="dot" w:pos="9016"/>
+            </w:tabs>
+            <w:rPr>
+              <w:rFonts w:eastAsiaTheme="minorEastAsia"/>
+              <w:noProof/>
+              <w:lang w:eastAsia="en-GB"/>
+            </w:rPr>
+          </w:pPr>
+          <w:hyperlink w:anchor="_Toc72024299" w:history="1">
+            <w:r>
+              <w:rPr>
+                <w:rStyle w:val="Hyperlink"/>
+                <w:noProof/>
+              </w:rPr>
+              <w:t>Brief</w:t>
+            </w:r>
+            <w:r>
+              <w:rPr>
+                <w:noProof/>
+                <w:webHidden/>
+              </w:rPr>
+              <w:tab/>
+            </w:r>
+            <w:r>
+              <w:rPr>
+                <w:noProof/>
+                <w:webHidden/>
+              </w:rPr>
+              <w:fldChar w:fldCharType="begin"/>
+            </w:r>
+            <w:r>
+              <w:rPr>
+                <w:noProof/>
+                <w:webHidden/>
+              </w:rPr>
+              <w:instrText xml:space="preserve"> PAGEREF _Toc72024299 \h </w:instrText>
+            </w:r>
+            <w:r>
+              <w:rPr>
+                <w:noProof/>
+                <w:webHidden/>
+              </w:rPr>
+            </w:r>
+            <w:r>
+              <w:rPr>
+                <w:noProof/>
+                <w:webHidden/>
+              </w:rPr>
+              <w:fldChar w:fldCharType="separate"/>
+            </w:r>
+            <w:r>
+              <w:rPr>
+                <w:noProof/>
+                <w:webHidden/>
+              </w:rPr>
+              <w:t>5</w:t>
+            </w:r>
+            <w:r>
+              <w:rPr>
+                <w:noProof/>
+                <w:webHidden/>
+              </w:rPr>
+              <w:fldChar w:fldCharType="end"/>
+            </w:r>
+          </w:hyperlink>
+        </w:p>
+        <w:p>
+          <w:pPr>
+            <w:pStyle w:val="TOC3"/>
+            <w:tabs>
+              <w:tab w:val="right" w:leader="dot" w:pos="9016"/>
+            </w:tabs>
+            <w:rPr>
+              <w:rFonts w:eastAsiaTheme="minorEastAsia"/>
+              <w:noProof/>
+              <w:lang w:eastAsia="en-GB"/>
+            </w:rPr>
+          </w:pPr>
+          <w:hyperlink w:anchor="_Toc72024300" w:history="1">
+            <w:r>
+              <w:rPr>
+                <w:rStyle w:val="Hyperlink"/>
+                <w:noProof/>
+              </w:rPr>
+              <w:t>Troubleshooting</w:t>
+            </w:r>
+            <w:r>
+              <w:rPr>
+                <w:noProof/>
+                <w:webHidden/>
+              </w:rPr>
+              <w:tab/>
+            </w:r>
+            <w:r>
+              <w:rPr>
+                <w:noProof/>
+                <w:webHidden/>
+              </w:rPr>
+              <w:fldChar w:fldCharType="begin"/>
+            </w:r>
+            <w:r>
+              <w:rPr>
+                <w:noProof/>
+                <w:webHidden/>
+              </w:rPr>
+              <w:instrText xml:space="preserve"> PAGEREF _Toc72024300 \h </w:instrText>
+            </w:r>
+            <w:r>
+              <w:rPr>
+                <w:noProof/>
+                <w:webHidden/>
+              </w:rPr>
+            </w:r>
+            <w:r>
+              <w:rPr>
+                <w:noProof/>
+                <w:webHidden/>
+              </w:rPr>
+              <w:fldChar w:fldCharType="separate"/>
+            </w:r>
+            <w:r>
+              <w:rPr>
+                <w:noProof/>
+                <w:webHidden/>
+              </w:rPr>
+              <w:t>5</w:t>
+            </w:r>
+            <w:r>
+              <w:rPr>
+                <w:noProof/>
+                <w:webHidden/>
+              </w:rPr>
+              <w:fldChar w:fldCharType="end"/>
+            </w:r>
+          </w:hyperlink>
+        </w:p>
+        <w:p>
+          <w:pPr>
+            <w:pStyle w:val="TOC2"/>
+            <w:tabs>
+              <w:tab w:val="right" w:leader="dot" w:pos="9016"/>
+            </w:tabs>
+            <w:rPr>
+              <w:rFonts w:eastAsiaTheme="minorEastAsia"/>
+              <w:noProof/>
+              <w:lang w:eastAsia="en-GB"/>
+            </w:rPr>
+          </w:pPr>
+          <w:hyperlink w:anchor="_Toc72024301" w:history="1">
+            <w:r>
+              <w:rPr>
+                <w:rStyle w:val="Hyperlink"/>
+                <w:noProof/>
+              </w:rPr>
+              <w:t>Task Three</w:t>
+            </w:r>
+            <w:r>
+              <w:rPr>
+                <w:noProof/>
+                <w:webHidden/>
+              </w:rPr>
+              <w:tab/>
+            </w:r>
+            <w:r>
+              <w:rPr>
+                <w:noProof/>
+                <w:webHidden/>
+              </w:rPr>
+              <w:fldChar w:fldCharType="begin"/>
+            </w:r>
+            <w:r>
+              <w:rPr>
+                <w:noProof/>
+                <w:webHidden/>
+              </w:rPr>
+              <w:instrText xml:space="preserve"> PAGEREF _Toc72024301 \h </w:instrText>
+            </w:r>
+            <w:r>
+              <w:rPr>
+                <w:noProof/>
+                <w:webHidden/>
+              </w:rPr>
+            </w:r>
+            <w:r>
+              <w:rPr>
+                <w:noProof/>
+                <w:webHidden/>
+              </w:rPr>
+              <w:fldChar w:fldCharType="separate"/>
+            </w:r>
+            <w:r>
+              <w:rPr>
+                <w:noProof/>
+                <w:webHidden/>
+              </w:rPr>
+              <w:t>6</w:t>
+            </w:r>
+            <w:r>
+              <w:rPr>
+                <w:noProof/>
+                <w:webHidden/>
+              </w:rPr>
+              <w:fldChar w:fldCharType="end"/>
+            </w:r>
+          </w:hyperlink>
+        </w:p>
+        <w:p>
+          <w:pPr>
+            <w:pStyle w:val="TOC3"/>
+            <w:tabs>
+              <w:tab w:val="right" w:leader="dot" w:pos="9016"/>
+            </w:tabs>
+            <w:rPr>
+              <w:rFonts w:eastAsiaTheme="minorEastAsia"/>
+              <w:noProof/>
+              <w:lang w:eastAsia="en-GB"/>
+            </w:rPr>
+          </w:pPr>
+          <w:hyperlink w:anchor="_Toc72024302" w:history="1">
+            <w:r>
+              <w:rPr>
+                <w:rStyle w:val="Hyperlink"/>
+                <w:noProof/>
+              </w:rPr>
+              <w:t>Brief</w:t>
+            </w:r>
+            <w:r>
+              <w:rPr>
+                <w:noProof/>
+                <w:webHidden/>
+              </w:rPr>
+              <w:tab/>
+            </w:r>
+            <w:r>
+              <w:rPr>
+                <w:noProof/>
+                <w:webHidden/>
+              </w:rPr>
+              <w:fldChar w:fldCharType="begin"/>
+            </w:r>
+            <w:r>
+              <w:rPr>
+                <w:noProof/>
+                <w:webHidden/>
+              </w:rPr>
+              <w:instrText xml:space="preserve"> PAGEREF _Toc72024302 \h </w:instrText>
+            </w:r>
+            <w:r>
+              <w:rPr>
+                <w:noProof/>
+                <w:webHidden/>
+              </w:rPr>
+            </w:r>
+            <w:r>
+              <w:rPr>
+                <w:noProof/>
+                <w:webHidden/>
+              </w:rPr>
+              <w:fldChar w:fldCharType="separate"/>
+            </w:r>
+            <w:r>
+              <w:rPr>
+                <w:noProof/>
+                <w:webHidden/>
+              </w:rPr>
+              <w:t>6</w:t>
+            </w:r>
+            <w:r>
+              <w:rPr>
+                <w:noProof/>
+                <w:webHidden/>
+              </w:rPr>
+              <w:fldChar w:fldCharType="end"/>
+            </w:r>
+          </w:hyperlink>
+        </w:p>
+        <w:p>
+          <w:pPr>
+            <w:pStyle w:val="TOC3"/>
+            <w:tabs>
+              <w:tab w:val="right" w:leader="dot" w:pos="9016"/>
+            </w:tabs>
+            <w:rPr>
+              <w:rFonts w:eastAsiaTheme="minorEastAsia"/>
+              <w:noProof/>
+              <w:lang w:eastAsia="en-GB"/>
+            </w:rPr>
+          </w:pPr>
+          <w:hyperlink w:anchor="_Toc72024303" w:history="1">
+            <w:r>
+              <w:rPr>
+                <w:rStyle w:val="Hyperlink"/>
+                <w:noProof/>
+              </w:rPr>
+              <w:t>Troubleshooting</w:t>
+            </w:r>
+            <w:r>
+              <w:rPr>
+                <w:noProof/>
+                <w:webHidden/>
+              </w:rPr>
+              <w:tab/>
+            </w:r>
+            <w:r>
+              <w:rPr>
+                <w:noProof/>
+                <w:webHidden/>
+              </w:rPr>
+              <w:fldChar w:fldCharType="begin"/>
+            </w:r>
+            <w:r>
+              <w:rPr>
+                <w:noProof/>
+                <w:webHidden/>
+              </w:rPr>
+              <w:instrText xml:space="preserve"> PAGEREF _Toc72024303 \h </w:instrText>
+            </w:r>
+            <w:r>
+              <w:rPr>
+                <w:noProof/>
+                <w:webHidden/>
+              </w:rPr>
+            </w:r>
+            <w:r>
+              <w:rPr>
+                <w:noProof/>
+                <w:webHidden/>
+              </w:rPr>
+              <w:fldChar w:fldCharType="separate"/>
+            </w:r>
+            <w:r>
+              <w:rPr>
+                <w:noProof/>
+                <w:webHidden/>
+              </w:rPr>
+              <w:t>6</w:t>
             </w:r>
             <w:r>
               <w:rPr>
@@ -1306,12 +2005,11 @@
               <w:lang w:eastAsia="en-GB"/>
             </w:rPr>
           </w:pPr>
-          <w:hyperlink w:anchor="_Toc72013671" w:history="1">
+          <w:hyperlink w:anchor="_Toc72024304" w:history="1">
             <w:r>
               <w:rPr>
                 <w:rStyle w:val="Hyperlink"/>
                 <w:noProof/>
-                <w:highlight w:val="red"/>
               </w:rPr>
               <w:t>Network Troubleshooting</w:t>
             </w:r>
@@ -1334,7 +2032,7 @@
                 <w:noProof/>
                 <w:webHidden/>
               </w:rPr>
-              <w:instrText xml:space="preserve"> PAGEREF _Toc72013671 \h </w:instrText>
+              <w:instrText xml:space="preserve"> PAGEREF _Toc72024304 \h </w:instrText>
             </w:r>
             <w:r>
               <w:rPr>
@@ -1354,7 +2052,77 @@
                 <w:noProof/>
                 <w:webHidden/>
               </w:rPr>
-              <w:t>3</w:t>
+              <w:t>11</w:t>
+            </w:r>
+            <w:r>
+              <w:rPr>
+                <w:noProof/>
+                <w:webHidden/>
+              </w:rPr>
+              <w:fldChar w:fldCharType="end"/>
+            </w:r>
+          </w:hyperlink>
+        </w:p>
+        <w:p>
+          <w:pPr>
+            <w:pStyle w:val="TOC1"/>
+            <w:tabs>
+              <w:tab w:val="right" w:leader="dot" w:pos="9016"/>
+            </w:tabs>
+            <w:rPr>
+              <w:rFonts w:eastAsiaTheme="minorEastAsia"/>
+              <w:noProof/>
+              <w:lang w:eastAsia="en-GB"/>
+            </w:rPr>
+          </w:pPr>
+          <w:hyperlink w:anchor="_Toc72024305" w:history="1">
+            <w:r>
+              <w:rPr>
+                <w:rStyle w:val="Hyperlink"/>
+                <w:noProof/>
+              </w:rPr>
+              <w:t>Exercise Portfolio</w:t>
+            </w:r>
+            <w:r>
+              <w:rPr>
+                <w:noProof/>
+                <w:webHidden/>
+              </w:rPr>
+              <w:tab/>
+            </w:r>
+            <w:r>
+              <w:rPr>
+                <w:noProof/>
+                <w:webHidden/>
+              </w:rPr>
+              <w:fldChar w:fldCharType="begin"/>
+            </w:r>
+            <w:r>
+              <w:rPr>
+                <w:noProof/>
+                <w:webHidden/>
+              </w:rPr>
+              <w:instrText xml:space="preserve"> PAGEREF _Toc72024305 \h </w:instrText>
+            </w:r>
+            <w:r>
+              <w:rPr>
+                <w:noProof/>
+                <w:webHidden/>
+              </w:rPr>
+            </w:r>
+            <w:r>
+              <w:rPr>
+                <w:noProof/>
+                <w:webHidden/>
+              </w:rPr>
+              <w:fldChar w:fldCharType="separate"/>
+            </w:r>
+            <w:r>
+              <w:rPr>
+                <w:noProof/>
+                <w:webHidden/>
+              </w:rPr>
+              <w:t>13</w:t>
             </w:r>
             <w:r>
               <w:rPr>
@@ -1377,13 +2145,13 @@
               <w:lang w:eastAsia="en-GB"/>
             </w:rPr>
           </w:pPr>
-          <w:hyperlink w:anchor="_Toc72013672" w:history="1">
+          <w:hyperlink w:anchor="_Toc72024306" w:history="1">
             <w:r>
               <w:rPr>
                 <w:rStyle w:val="Hyperlink"/>
                 <w:noProof/>
               </w:rPr>
-              <w:t>Symptoms and Diagnosis</w:t>
+              <w:t>Unit 1 – Exercise 1</w:t>
             </w:r>
             <w:r>
               <w:rPr>
@@ -1404,7 +2172,7 @@
                 <w:noProof/>
                 <w:webHidden/>
               </w:rPr>
-              <w:instrText xml:space="preserve"> PAGEREF _Toc72013672 \h </w:instrText>
+              <w:instrText xml:space="preserve"> PAGEREF _Toc72024306 \h </w:instrText>
             </w:r>
             <w:r>
               <w:rPr>
@@ -1424,7 +2192,7 @@
                 <w:noProof/>
                 <w:webHidden/>
               </w:rPr>
-              <w:t>3</w:t>
+              <w:t>13</w:t>
             </w:r>
             <w:r>
               <w:rPr>
@@ -1437,7 +2205,7 @@
         </w:p>
         <w:p>
           <w:pPr>
-            <w:pStyle w:val="TOC1"/>
+            <w:pStyle w:val="TOC3"/>
             <w:tabs>
               <w:tab w:val="right" w:leader="dot" w:pos="9016"/>
             </w:tabs>
@@ -1447,13 +2215,13 @@
               <w:lang w:eastAsia="en-GB"/>
             </w:rPr>
           </w:pPr>
-          <w:hyperlink w:anchor="_Toc72013673" w:history="1">
+          <w:hyperlink w:anchor="_Toc72024307" w:history="1">
             <w:r>
               <w:rPr>
                 <w:rStyle w:val="Hyperlink"/>
                 <w:noProof/>
               </w:rPr>
-              <w:t>Exercise Portfolio</w:t>
+              <w:t>Requirement</w:t>
             </w:r>
             <w:r>
               <w:rPr>
@@ -1474,7 +2242,7 @@
                 <w:noProof/>
                 <w:webHidden/>
               </w:rPr>
-              <w:instrText xml:space="preserve"> PAGEREF _Toc72013673 \h </w:instrText>
+              <w:instrText xml:space="preserve"> PAGEREF _Toc72024307 \h </w:instrText>
             </w:r>
             <w:r>
               <w:rPr>
@@ -1494,7 +2262,7 @@
                 <w:noProof/>
                 <w:webHidden/>
               </w:rPr>
-              <w:t>3</w:t>
+              <w:t>13</w:t>
             </w:r>
             <w:r>
               <w:rPr>
@@ -1517,13 +2285,13 @@
               <w:lang w:eastAsia="en-GB"/>
             </w:rPr>
           </w:pPr>
-          <w:hyperlink w:anchor="_Toc72013674" w:history="1">
+          <w:hyperlink w:anchor="_Toc72024308" w:history="1">
             <w:r>
               <w:rPr>
                 <w:rStyle w:val="Hyperlink"/>
                 <w:noProof/>
               </w:rPr>
-              <w:t>Unit 1 – Exercise 1</w:t>
+              <w:t>Unit 7 – Exercise 1</w:t>
             </w:r>
             <w:r>
               <w:rPr>
@@ -1544,7 +2312,7 @@
                 <w:noProof/>
                 <w:webHidden/>
               </w:rPr>
-              <w:instrText xml:space="preserve"> PAGEREF _Toc72013674 \h </w:instrText>
+              <w:instrText xml:space="preserve"> PAGEREF _Toc72024308 \h </w:instrText>
             </w:r>
             <w:r>
               <w:rPr>
@@ -1564,7 +2332,7 @@
                 <w:noProof/>
                 <w:webHidden/>
               </w:rPr>
-              <w:t>3</w:t>
+              <w:t>15</w:t>
             </w:r>
             <w:r>
               <w:rPr>
@@ -1587,7 +2355,7 @@
               <w:lang w:eastAsia="en-GB"/>
             </w:rPr>
           </w:pPr>
-          <w:hyperlink w:anchor="_Toc72013675" w:history="1">
+          <w:hyperlink w:anchor="_Toc72024309" w:history="1">
             <w:r>
               <w:rPr>
                 <w:rStyle w:val="Hyperlink"/>
@@ -1614,7 +2382,7 @@
                 <w:noProof/>
                 <w:webHidden/>
               </w:rPr>
-              <w:instrText xml:space="preserve"> PAGEREF _Toc72013675 \h </w:instrText>
+              <w:instrText xml:space="preserve"> PAGEREF _Toc72024309 \h </w:instrText>
             </w:r>
             <w:r>
               <w:rPr>
@@ -1634,7 +2402,147 @@
                 <w:noProof/>
                 <w:webHidden/>
               </w:rPr>
-              <w:t>4</w:t>
+              <w:t>15</w:t>
+            </w:r>
+            <w:r>
+              <w:rPr>
+                <w:noProof/>
+                <w:webHidden/>
+              </w:rPr>
+              <w:fldChar w:fldCharType="end"/>
+            </w:r>
+          </w:hyperlink>
+        </w:p>
+        <w:p>
+          <w:pPr>
+            <w:pStyle w:val="TOC3"/>
+            <w:tabs>
+              <w:tab w:val="right" w:leader="dot" w:pos="9016"/>
+            </w:tabs>
+            <w:rPr>
+              <w:rFonts w:eastAsiaTheme="minorEastAsia"/>
+              <w:noProof/>
+              <w:lang w:eastAsia="en-GB"/>
+            </w:rPr>
+          </w:pPr>
+          <w:hyperlink w:anchor="_Toc72024310" w:history="1">
+            <w:r>
+              <w:rPr>
+                <w:rStyle w:val="Hyperlink"/>
+                <w:noProof/>
+              </w:rPr>
+              <w:t>Intranet</w:t>
+            </w:r>
+            <w:r>
+              <w:rPr>
+                <w:noProof/>
+                <w:webHidden/>
+              </w:rPr>
+              <w:tab/>
+            </w:r>
+            <w:r>
+              <w:rPr>
+                <w:noProof/>
+                <w:webHidden/>
+              </w:rPr>
+              <w:fldChar w:fldCharType="begin"/>
+            </w:r>
+            <w:r>
+              <w:rPr>
+                <w:noProof/>
+                <w:webHidden/>
+              </w:rPr>
+              <w:instrText xml:space="preserve"> PAGEREF _Toc72024310 \h </w:instrText>
+            </w:r>
+            <w:r>
+              <w:rPr>
+                <w:noProof/>
+                <w:webHidden/>
+              </w:rPr>
+            </w:r>
+            <w:r>
+              <w:rPr>
+                <w:noProof/>
+                <w:webHidden/>
+              </w:rPr>
+              <w:fldChar w:fldCharType="separate"/>
+            </w:r>
+            <w:r>
+              <w:rPr>
+                <w:noProof/>
+                <w:webHidden/>
+              </w:rPr>
+              <w:t>15</w:t>
+            </w:r>
+            <w:r>
+              <w:rPr>
+                <w:noProof/>
+                <w:webHidden/>
+              </w:rPr>
+              <w:fldChar w:fldCharType="end"/>
+            </w:r>
+          </w:hyperlink>
+        </w:p>
+        <w:p>
+          <w:pPr>
+            <w:pStyle w:val="TOC3"/>
+            <w:tabs>
+              <w:tab w:val="right" w:leader="dot" w:pos="9016"/>
+            </w:tabs>
+            <w:rPr>
+              <w:rFonts w:eastAsiaTheme="minorEastAsia"/>
+              <w:noProof/>
+              <w:lang w:eastAsia="en-GB"/>
+            </w:rPr>
+          </w:pPr>
+          <w:hyperlink w:anchor="_Toc72024311" w:history="1">
+            <w:r>
+              <w:rPr>
+                <w:rStyle w:val="Hyperlink"/>
+                <w:noProof/>
+              </w:rPr>
+              <w:t>Extranet</w:t>
+            </w:r>
+            <w:r>
+              <w:rPr>
+                <w:noProof/>
+                <w:webHidden/>
+              </w:rPr>
+              <w:tab/>
+            </w:r>
+            <w:r>
+              <w:rPr>
+                <w:noProof/>
+                <w:webHidden/>
+              </w:rPr>
+              <w:fldChar w:fldCharType="begin"/>
+            </w:r>
+            <w:r>
+              <w:rPr>
+                <w:noProof/>
+                <w:webHidden/>
+              </w:rPr>
+              <w:instrText xml:space="preserve"> PAGEREF _Toc72024311 \h </w:instrText>
+            </w:r>
+            <w:r>
+              <w:rPr>
+                <w:noProof/>
+                <w:webHidden/>
+              </w:rPr>
+            </w:r>
+            <w:r>
+              <w:rPr>
+                <w:noProof/>
+                <w:webHidden/>
+              </w:rPr>
+              <w:fldChar w:fldCharType="separate"/>
+            </w:r>
+            <w:r>
+              <w:rPr>
+                <w:noProof/>
+                <w:webHidden/>
+              </w:rPr>
+              <w:t>15</w:t>
             </w:r>
             <w:r>
               <w:rPr>
@@ -1657,13 +2565,13 @@
               <w:lang w:eastAsia="en-GB"/>
             </w:rPr>
           </w:pPr>
-          <w:hyperlink w:anchor="_Toc72013676" w:history="1">
+          <w:hyperlink w:anchor="_Toc72024312" w:history="1">
             <w:r>
               <w:rPr>
                 <w:rStyle w:val="Hyperlink"/>
                 <w:noProof/>
               </w:rPr>
-              <w:t>Unit 7 – Exercise 1</w:t>
+              <w:t>LAN – Exercise 1</w:t>
             </w:r>
             <w:r>
               <w:rPr>
@@ -1684,7 +2592,7 @@
                 <w:noProof/>
                 <w:webHidden/>
               </w:rPr>
-              <w:instrText xml:space="preserve"> PAGEREF _Toc72013676 \h </w:instrText>
+              <w:instrText xml:space="preserve"> PAGEREF _Toc72024312 \h </w:instrText>
             </w:r>
             <w:r>
               <w:rPr>
@@ -1704,7 +2612,7 @@
                 <w:noProof/>
                 <w:webHidden/>
               </w:rPr>
-              <w:t>4</w:t>
+              <w:t>16</w:t>
             </w:r>
             <w:r>
               <w:rPr>
@@ -1727,7 +2635,7 @@
               <w:lang w:eastAsia="en-GB"/>
             </w:rPr>
           </w:pPr>
-          <w:hyperlink w:anchor="_Toc72013677" w:history="1">
+          <w:hyperlink w:anchor="_Toc72024313" w:history="1">
             <w:r>
               <w:rPr>
                 <w:rStyle w:val="Hyperlink"/>
@@ -1754,7 +2662,7 @@
                 <w:noProof/>
                 <w:webHidden/>
               </w:rPr>
-              <w:instrText xml:space="preserve"> PAGEREF _Toc72013677 \h </w:instrText>
+              <w:instrText xml:space="preserve"> PAGEREF _Toc72024313 \h </w:instrText>
             </w:r>
             <w:r>
               <w:rPr>
@@ -1774,7 +2682,7 @@
                 <w:noProof/>
                 <w:webHidden/>
               </w:rPr>
-              <w:t>4</w:t>
+              <w:t>16</w:t>
             </w:r>
             <w:r>
               <w:rPr>
@@ -1797,13 +2705,13 @@
               <w:lang w:eastAsia="en-GB"/>
             </w:rPr>
           </w:pPr>
-          <w:hyperlink w:anchor="_Toc72013678" w:history="1">
+          <w:hyperlink w:anchor="_Toc72024314" w:history="1">
             <w:r>
               <w:rPr>
                 <w:rStyle w:val="Hyperlink"/>
                 <w:noProof/>
               </w:rPr>
-              <w:t>Intranet</w:t>
+              <w:t>Fully Connected</w:t>
             </w:r>
             <w:r>
               <w:rPr>
@@ -1824,7 +2732,7 @@
                 <w:noProof/>
                 <w:webHidden/>
               </w:rPr>
-              <w:instrText xml:space="preserve"> PAGEREF _Toc72013678 \h </w:instrText>
+              <w:instrText xml:space="preserve"> PAGEREF _Toc72024314 \h </w:instrText>
             </w:r>
             <w:r>
               <w:rPr>
@@ -1844,7 +2752,7 @@
                 <w:noProof/>
                 <w:webHidden/>
               </w:rPr>
-              <w:t>4</w:t>
+              <w:t>16</w:t>
             </w:r>
             <w:r>
               <w:rPr>
@@ -1867,13 +2775,13 @@
               <w:lang w:eastAsia="en-GB"/>
             </w:rPr>
           </w:pPr>
-          <w:hyperlink w:anchor="_Toc72013679" w:history="1">
+          <w:hyperlink w:anchor="_Toc72024315" w:history="1">
             <w:r>
               <w:rPr>
                 <w:rStyle w:val="Hyperlink"/>
                 <w:noProof/>
               </w:rPr>
-              <w:t>Extranet</w:t>
+              <w:t>Mesh</w:t>
             </w:r>
             <w:r>
               <w:rPr>
@@ -1894,7 +2802,7 @@
                 <w:noProof/>
                 <w:webHidden/>
               </w:rPr>
-              <w:instrText xml:space="preserve"> PAGEREF _Toc72013679 \h </w:instrText>
+              <w:instrText xml:space="preserve"> PAGEREF _Toc72024315 \h </w:instrText>
             </w:r>
             <w:r>
               <w:rPr>
@@ -1914,7 +2822,217 @@
                 <w:noProof/>
                 <w:webHidden/>
               </w:rPr>
-              <w:t>4</w:t>
+              <w:t>17</w:t>
+            </w:r>
+            <w:r>
+              <w:rPr>
+                <w:noProof/>
+                <w:webHidden/>
+              </w:rPr>
+              <w:fldChar w:fldCharType="end"/>
+            </w:r>
+          </w:hyperlink>
+        </w:p>
+        <w:p>
+          <w:pPr>
+            <w:pStyle w:val="TOC3"/>
+            <w:tabs>
+              <w:tab w:val="right" w:leader="dot" w:pos="9016"/>
+            </w:tabs>
+            <w:rPr>
+              <w:rFonts w:eastAsiaTheme="minorEastAsia"/>
+              <w:noProof/>
+              <w:lang w:eastAsia="en-GB"/>
+            </w:rPr>
+          </w:pPr>
+          <w:hyperlink w:anchor="_Toc72024316" w:history="1">
+            <w:r>
+              <w:rPr>
+                <w:rStyle w:val="Hyperlink"/>
+                <w:noProof/>
+              </w:rPr>
+              <w:t>Bus</w:t>
+            </w:r>
+            <w:r>
+              <w:rPr>
+                <w:noProof/>
+                <w:webHidden/>
+              </w:rPr>
+              <w:tab/>
+            </w:r>
+            <w:r>
+              <w:rPr>
+                <w:noProof/>
+                <w:webHidden/>
+              </w:rPr>
+              <w:fldChar w:fldCharType="begin"/>
+            </w:r>
+            <w:r>
+              <w:rPr>
+                <w:noProof/>
+                <w:webHidden/>
+              </w:rPr>
+              <w:instrText xml:space="preserve"> PAGEREF _Toc72024316 \h </w:instrText>
+            </w:r>
+            <w:r>
+              <w:rPr>
+                <w:noProof/>
+                <w:webHidden/>
+              </w:rPr>
+            </w:r>
+            <w:r>
+              <w:rPr>
+                <w:noProof/>
+                <w:webHidden/>
+              </w:rPr>
+              <w:fldChar w:fldCharType="separate"/>
+            </w:r>
+            <w:r>
+              <w:rPr>
+                <w:noProof/>
+                <w:webHidden/>
+              </w:rPr>
+              <w:t>17</w:t>
+            </w:r>
+            <w:r>
+              <w:rPr>
+                <w:noProof/>
+                <w:webHidden/>
+              </w:rPr>
+              <w:fldChar w:fldCharType="end"/>
+            </w:r>
+          </w:hyperlink>
+        </w:p>
+        <w:p>
+          <w:pPr>
+            <w:pStyle w:val="TOC3"/>
+            <w:tabs>
+              <w:tab w:val="right" w:leader="dot" w:pos="9016"/>
+            </w:tabs>
+            <w:rPr>
+              <w:rFonts w:eastAsiaTheme="minorEastAsia"/>
+              <w:noProof/>
+              <w:lang w:eastAsia="en-GB"/>
+            </w:rPr>
+          </w:pPr>
+          <w:hyperlink w:anchor="_Toc72024317" w:history="1">
+            <w:r>
+              <w:rPr>
+                <w:rStyle w:val="Hyperlink"/>
+                <w:noProof/>
+              </w:rPr>
+              <w:t>Star</w:t>
+            </w:r>
+            <w:r>
+              <w:rPr>
+                <w:noProof/>
+                <w:webHidden/>
+              </w:rPr>
+              <w:tab/>
+            </w:r>
+            <w:r>
+              <w:rPr>
+                <w:noProof/>
+                <w:webHidden/>
+              </w:rPr>
+              <w:fldChar w:fldCharType="begin"/>
+            </w:r>
+            <w:r>
+              <w:rPr>
+                <w:noProof/>
+                <w:webHidden/>
+              </w:rPr>
+              <w:instrText xml:space="preserve"> PAGEREF _Toc72024317 \h </w:instrText>
+            </w:r>
+            <w:r>
+              <w:rPr>
+                <w:noProof/>
+                <w:webHidden/>
+              </w:rPr>
+            </w:r>
+            <w:r>
+              <w:rPr>
+                <w:noProof/>
+                <w:webHidden/>
+              </w:rPr>
+              <w:fldChar w:fldCharType="separate"/>
+            </w:r>
+            <w:r>
+              <w:rPr>
+                <w:noProof/>
+                <w:webHidden/>
+              </w:rPr>
+              <w:t>18</w:t>
+            </w:r>
+            <w:r>
+              <w:rPr>
+                <w:noProof/>
+                <w:webHidden/>
+              </w:rPr>
+              <w:fldChar w:fldCharType="end"/>
+            </w:r>
+          </w:hyperlink>
+        </w:p>
+        <w:p>
+          <w:pPr>
+            <w:pStyle w:val="TOC3"/>
+            <w:tabs>
+              <w:tab w:val="right" w:leader="dot" w:pos="9016"/>
+            </w:tabs>
+            <w:rPr>
+              <w:rFonts w:eastAsiaTheme="minorEastAsia"/>
+              <w:noProof/>
+              <w:lang w:eastAsia="en-GB"/>
+            </w:rPr>
+          </w:pPr>
+          <w:hyperlink w:anchor="_Toc72024318" w:history="1">
+            <w:r>
+              <w:rPr>
+                <w:rStyle w:val="Hyperlink"/>
+                <w:noProof/>
+              </w:rPr>
+              <w:t>Ring</w:t>
+            </w:r>
+            <w:r>
+              <w:rPr>
+                <w:noProof/>
+                <w:webHidden/>
+              </w:rPr>
+              <w:tab/>
+            </w:r>
+            <w:r>
+              <w:rPr>
+                <w:noProof/>
+                <w:webHidden/>
+              </w:rPr>
+              <w:fldChar w:fldCharType="begin"/>
+            </w:r>
+            <w:r>
+              <w:rPr>
+                <w:noProof/>
+                <w:webHidden/>
+              </w:rPr>
+              <w:instrText xml:space="preserve"> PAGEREF _Toc72024318 \h </w:instrText>
+            </w:r>
+            <w:r>
+              <w:rPr>
+                <w:noProof/>
+                <w:webHidden/>
+              </w:rPr>
+            </w:r>
+            <w:r>
+              <w:rPr>
+                <w:noProof/>
+                <w:webHidden/>
+              </w:rPr>
+              <w:fldChar w:fldCharType="separate"/>
+            </w:r>
+            <w:r>
+              <w:rPr>
+                <w:noProof/>
+                <w:webHidden/>
+              </w:rPr>
+              <w:t>19</w:t>
             </w:r>
             <w:r>
               <w:rPr>
@@ -1937,13 +3055,14 @@
               <w:lang w:eastAsia="en-GB"/>
             </w:rPr>
           </w:pPr>
-          <w:hyperlink w:anchor="_Toc72013680" w:history="1">
+          <w:hyperlink w:anchor="_Toc72024319" w:history="1">
             <w:r>
               <w:rPr>
                 <w:rStyle w:val="Hyperlink"/>
                 <w:noProof/>
-              </w:rPr>
-              <w:t>LAN – Exercise 1</w:t>
+                <w:highlight w:val="red"/>
+              </w:rPr>
+              <w:t>LAN – Exercise 2</w:t>
             </w:r>
             <w:r>
               <w:rPr>
@@ -1964,7 +3083,7 @@
                 <w:noProof/>
                 <w:webHidden/>
               </w:rPr>
-              <w:instrText xml:space="preserve"> PAGEREF _Toc72013680 \h </w:instrText>
+              <w:instrText xml:space="preserve"> PAGEREF _Toc72024319 \h </w:instrText>
             </w:r>
             <w:r>
               <w:rPr>
@@ -1984,7 +3103,7 @@
                 <w:noProof/>
                 <w:webHidden/>
               </w:rPr>
-              <w:t>4</w:t>
+              <w:t>20</w:t>
             </w:r>
             <w:r>
               <w:rPr>
@@ -2007,13 +3126,13 @@
               <w:lang w:eastAsia="en-GB"/>
             </w:rPr>
           </w:pPr>
-          <w:hyperlink w:anchor="_Toc72013681" w:history="1">
+          <w:hyperlink w:anchor="_Toc72024320" w:history="1">
             <w:r>
               <w:rPr>
                 <w:rStyle w:val="Hyperlink"/>
                 <w:noProof/>
               </w:rPr>
-              <w:t>Requirement</w:t>
+              <w:t>Bridge</w:t>
             </w:r>
             <w:r>
               <w:rPr>
@@ -2034,7 +3153,7 @@
                 <w:noProof/>
                 <w:webHidden/>
               </w:rPr>
-              <w:instrText xml:space="preserve"> PAGEREF _Toc72013681 \h </w:instrText>
+              <w:instrText xml:space="preserve"> PAGEREF _Toc72024320 \h </w:instrText>
             </w:r>
             <w:r>
               <w:rPr>
@@ -2054,7 +3173,7 @@
                 <w:noProof/>
                 <w:webHidden/>
               </w:rPr>
-              <w:t>4</w:t>
+              <w:t>20</w:t>
             </w:r>
             <w:r>
               <w:rPr>
@@ -2077,13 +3196,13 @@
               <w:lang w:eastAsia="en-GB"/>
             </w:rPr>
           </w:pPr>
-          <w:hyperlink w:anchor="_Toc72013682" w:history="1">
+          <w:hyperlink w:anchor="_Toc72024321" w:history="1">
             <w:r>
               <w:rPr>
                 <w:rStyle w:val="Hyperlink"/>
                 <w:noProof/>
               </w:rPr>
-              <w:t>Fully Connected</w:t>
+              <w:t>Firewall</w:t>
             </w:r>
             <w:r>
               <w:rPr>
@@ -2104,7 +3223,7 @@
                 <w:noProof/>
                 <w:webHidden/>
               </w:rPr>
-              <w:instrText xml:space="preserve"> PAGEREF _Toc72013682 \h </w:instrText>
+              <w:instrText xml:space="preserve"> PAGEREF _Toc72024321 \h </w:instrText>
             </w:r>
             <w:r>
               <w:rPr>
@@ -2124,7 +3243,7 @@
                 <w:noProof/>
                 <w:webHidden/>
               </w:rPr>
-              <w:t>4</w:t>
+              <w:t>20</w:t>
             </w:r>
             <w:r>
               <w:rPr>
@@ -2147,13 +3266,13 @@
               <w:lang w:eastAsia="en-GB"/>
             </w:rPr>
           </w:pPr>
-          <w:hyperlink w:anchor="_Toc72013683" w:history="1">
+          <w:hyperlink w:anchor="_Toc72024322" w:history="1">
             <w:r>
               <w:rPr>
                 <w:rStyle w:val="Hyperlink"/>
                 <w:noProof/>
               </w:rPr>
-              <w:t>Mesh</w:t>
+              <w:t>Hub</w:t>
             </w:r>
             <w:r>
               <w:rPr>
@@ -2174,7 +3293,7 @@
                 <w:noProof/>
                 <w:webHidden/>
               </w:rPr>
-              <w:instrText xml:space="preserve"> PAGEREF _Toc72013683 \h </w:instrText>
+              <w:instrText xml:space="preserve"> PAGEREF _Toc72024322 \h </w:instrText>
             </w:r>
             <w:r>
               <w:rPr>
@@ -2194,7 +3313,7 @@
                 <w:noProof/>
                 <w:webHidden/>
               </w:rPr>
-              <w:t>4</w:t>
+              <w:t>20</w:t>
             </w:r>
             <w:r>
               <w:rPr>
@@ -2217,13 +3336,13 @@
               <w:lang w:eastAsia="en-GB"/>
             </w:rPr>
           </w:pPr>
-          <w:hyperlink w:anchor="_Toc72013684" w:history="1">
+          <w:hyperlink w:anchor="_Toc72024323" w:history="1">
             <w:r>
               <w:rPr>
                 <w:rStyle w:val="Hyperlink"/>
                 <w:noProof/>
               </w:rPr>
-              <w:t>Bus</w:t>
+              <w:t>Laptop</w:t>
             </w:r>
             <w:r>
               <w:rPr>
@@ -2244,7 +3363,7 @@
                 <w:noProof/>
                 <w:webHidden/>
               </w:rPr>
-              <w:instrText xml:space="preserve"> PAGEREF _Toc72013684 \h </w:instrText>
+              <w:instrText xml:space="preserve"> PAGEREF _Toc72024323 \h </w:instrText>
             </w:r>
             <w:r>
               <w:rPr>
@@ -2264,7 +3383,7 @@
                 <w:noProof/>
                 <w:webHidden/>
               </w:rPr>
-              <w:t>4</w:t>
+              <w:t>20</w:t>
             </w:r>
             <w:r>
               <w:rPr>
@@ -2287,13 +3406,13 @@
               <w:lang w:eastAsia="en-GB"/>
             </w:rPr>
           </w:pPr>
-          <w:hyperlink w:anchor="_Toc72013685" w:history="1">
+          <w:hyperlink w:anchor="_Toc72024324" w:history="1">
             <w:r>
               <w:rPr>
                 <w:rStyle w:val="Hyperlink"/>
                 <w:noProof/>
               </w:rPr>
-              <w:t>Star</w:t>
+              <w:t>Modem</w:t>
             </w:r>
             <w:r>
               <w:rPr>
@@ -2314,7 +3433,7 @@
                 <w:noProof/>
                 <w:webHidden/>
               </w:rPr>
-              <w:instrText xml:space="preserve"> PAGEREF _Toc72013685 \h </w:instrText>
+              <w:instrText xml:space="preserve"> PAGEREF _Toc72024324 \h </w:instrText>
             </w:r>
             <w:r>
               <w:rPr>
@@ -2334,7 +3453,7 @@
                 <w:noProof/>
                 <w:webHidden/>
               </w:rPr>
-              <w:t>4</w:t>
+              <w:t>20</w:t>
             </w:r>
             <w:r>
               <w:rPr>
@@ -2357,13 +3476,13 @@
               <w:lang w:eastAsia="en-GB"/>
             </w:rPr>
           </w:pPr>
-          <w:hyperlink w:anchor="_Toc72013686" w:history="1">
+          <w:hyperlink w:anchor="_Toc72024325" w:history="1">
             <w:r>
               <w:rPr>
                 <w:rStyle w:val="Hyperlink"/>
                 <w:noProof/>
               </w:rPr>
-              <w:t>Ring</w:t>
+              <w:t>Network Interface Card</w:t>
             </w:r>
             <w:r>
               <w:rPr>
@@ -2384,7 +3503,7 @@
                 <w:noProof/>
                 <w:webHidden/>
               </w:rPr>
-              <w:instrText xml:space="preserve"> PAGEREF _Toc72013686 \h </w:instrText>
+              <w:instrText xml:space="preserve"> PAGEREF _Toc72024325 \h </w:instrText>
             </w:r>
             <w:r>
               <w:rPr>
@@ -2404,7 +3523,777 @@
                 <w:noProof/>
                 <w:webHidden/>
               </w:rPr>
-              <w:t>4</w:t>
+              <w:t>20</w:t>
+            </w:r>
+            <w:r>
+              <w:rPr>
+                <w:noProof/>
+                <w:webHidden/>
+              </w:rPr>
+              <w:fldChar w:fldCharType="end"/>
+            </w:r>
+          </w:hyperlink>
+        </w:p>
+        <w:p>
+          <w:pPr>
+            <w:pStyle w:val="TOC3"/>
+            <w:tabs>
+              <w:tab w:val="right" w:leader="dot" w:pos="9016"/>
+            </w:tabs>
+            <w:rPr>
+              <w:rFonts w:eastAsiaTheme="minorEastAsia"/>
+              <w:noProof/>
+              <w:lang w:eastAsia="en-GB"/>
+            </w:rPr>
+          </w:pPr>
+          <w:hyperlink w:anchor="_Toc72024326" w:history="1">
+            <w:r>
+              <w:rPr>
+                <w:rStyle w:val="Hyperlink"/>
+                <w:noProof/>
+              </w:rPr>
+              <w:t>Printer</w:t>
+            </w:r>
+            <w:r>
+              <w:rPr>
+                <w:noProof/>
+                <w:webHidden/>
+              </w:rPr>
+              <w:tab/>
+            </w:r>
+            <w:r>
+              <w:rPr>
+                <w:noProof/>
+                <w:webHidden/>
+              </w:rPr>
+              <w:fldChar w:fldCharType="begin"/>
+            </w:r>
+            <w:r>
+              <w:rPr>
+                <w:noProof/>
+                <w:webHidden/>
+              </w:rPr>
+              <w:instrText xml:space="preserve"> PAGEREF _Toc72024326 \h </w:instrText>
+            </w:r>
+            <w:r>
+              <w:rPr>
+                <w:noProof/>
+                <w:webHidden/>
+              </w:rPr>
+            </w:r>
+            <w:r>
+              <w:rPr>
+                <w:noProof/>
+                <w:webHidden/>
+              </w:rPr>
+              <w:fldChar w:fldCharType="separate"/>
+            </w:r>
+            <w:r>
+              <w:rPr>
+                <w:noProof/>
+                <w:webHidden/>
+              </w:rPr>
+              <w:t>20</w:t>
+            </w:r>
+            <w:r>
+              <w:rPr>
+                <w:noProof/>
+                <w:webHidden/>
+              </w:rPr>
+              <w:fldChar w:fldCharType="end"/>
+            </w:r>
+          </w:hyperlink>
+        </w:p>
+        <w:p>
+          <w:pPr>
+            <w:pStyle w:val="TOC3"/>
+            <w:tabs>
+              <w:tab w:val="right" w:leader="dot" w:pos="9016"/>
+            </w:tabs>
+            <w:rPr>
+              <w:rFonts w:eastAsiaTheme="minorEastAsia"/>
+              <w:noProof/>
+              <w:lang w:eastAsia="en-GB"/>
+            </w:rPr>
+          </w:pPr>
+          <w:hyperlink w:anchor="_Toc72024327" w:history="1">
+            <w:r>
+              <w:rPr>
+                <w:rStyle w:val="Hyperlink"/>
+                <w:noProof/>
+              </w:rPr>
+              <w:t>Repeater</w:t>
+            </w:r>
+            <w:r>
+              <w:rPr>
+                <w:noProof/>
+                <w:webHidden/>
+              </w:rPr>
+              <w:tab/>
+            </w:r>
+            <w:r>
+              <w:rPr>
+                <w:noProof/>
+                <w:webHidden/>
+              </w:rPr>
+              <w:fldChar w:fldCharType="begin"/>
+            </w:r>
+            <w:r>
+              <w:rPr>
+                <w:noProof/>
+                <w:webHidden/>
+              </w:rPr>
+              <w:instrText xml:space="preserve"> PAGEREF _Toc72024327 \h </w:instrText>
+            </w:r>
+            <w:r>
+              <w:rPr>
+                <w:noProof/>
+                <w:webHidden/>
+              </w:rPr>
+            </w:r>
+            <w:r>
+              <w:rPr>
+                <w:noProof/>
+                <w:webHidden/>
+              </w:rPr>
+              <w:fldChar w:fldCharType="separate"/>
+            </w:r>
+            <w:r>
+              <w:rPr>
+                <w:noProof/>
+                <w:webHidden/>
+              </w:rPr>
+              <w:t>20</w:t>
+            </w:r>
+            <w:r>
+              <w:rPr>
+                <w:noProof/>
+                <w:webHidden/>
+              </w:rPr>
+              <w:fldChar w:fldCharType="end"/>
+            </w:r>
+          </w:hyperlink>
+        </w:p>
+        <w:p>
+          <w:pPr>
+            <w:pStyle w:val="TOC3"/>
+            <w:tabs>
+              <w:tab w:val="right" w:leader="dot" w:pos="9016"/>
+            </w:tabs>
+            <w:rPr>
+              <w:rFonts w:eastAsiaTheme="minorEastAsia"/>
+              <w:noProof/>
+              <w:lang w:eastAsia="en-GB"/>
+            </w:rPr>
+          </w:pPr>
+          <w:hyperlink w:anchor="_Toc72024328" w:history="1">
+            <w:r>
+              <w:rPr>
+                <w:rStyle w:val="Hyperlink"/>
+                <w:noProof/>
+              </w:rPr>
+              <w:t>Router</w:t>
+            </w:r>
+            <w:r>
+              <w:rPr>
+                <w:noProof/>
+                <w:webHidden/>
+              </w:rPr>
+              <w:tab/>
+            </w:r>
+            <w:r>
+              <w:rPr>
+                <w:noProof/>
+                <w:webHidden/>
+              </w:rPr>
+              <w:fldChar w:fldCharType="begin"/>
+            </w:r>
+            <w:r>
+              <w:rPr>
+                <w:noProof/>
+                <w:webHidden/>
+              </w:rPr>
+              <w:instrText xml:space="preserve"> PAGEREF _Toc72024328 \h </w:instrText>
+            </w:r>
+            <w:r>
+              <w:rPr>
+                <w:noProof/>
+                <w:webHidden/>
+              </w:rPr>
+            </w:r>
+            <w:r>
+              <w:rPr>
+                <w:noProof/>
+                <w:webHidden/>
+              </w:rPr>
+              <w:fldChar w:fldCharType="separate"/>
+            </w:r>
+            <w:r>
+              <w:rPr>
+                <w:noProof/>
+                <w:webHidden/>
+              </w:rPr>
+              <w:t>20</w:t>
+            </w:r>
+            <w:r>
+              <w:rPr>
+                <w:noProof/>
+                <w:webHidden/>
+              </w:rPr>
+              <w:fldChar w:fldCharType="end"/>
+            </w:r>
+          </w:hyperlink>
+        </w:p>
+        <w:p>
+          <w:pPr>
+            <w:pStyle w:val="TOC3"/>
+            <w:tabs>
+              <w:tab w:val="right" w:leader="dot" w:pos="9016"/>
+            </w:tabs>
+            <w:rPr>
+              <w:rFonts w:eastAsiaTheme="minorEastAsia"/>
+              <w:noProof/>
+              <w:lang w:eastAsia="en-GB"/>
+            </w:rPr>
+          </w:pPr>
+          <w:hyperlink w:anchor="_Toc72024329" w:history="1">
+            <w:r>
+              <w:rPr>
+                <w:rStyle w:val="Hyperlink"/>
+                <w:noProof/>
+              </w:rPr>
+              <w:t>Server</w:t>
+            </w:r>
+            <w:r>
+              <w:rPr>
+                <w:noProof/>
+                <w:webHidden/>
+              </w:rPr>
+              <w:tab/>
+            </w:r>
+            <w:r>
+              <w:rPr>
+                <w:noProof/>
+                <w:webHidden/>
+              </w:rPr>
+              <w:fldChar w:fldCharType="begin"/>
+            </w:r>
+            <w:r>
+              <w:rPr>
+                <w:noProof/>
+                <w:webHidden/>
+              </w:rPr>
+              <w:instrText xml:space="preserve"> PAGEREF _Toc72024329 \h </w:instrText>
+            </w:r>
+            <w:r>
+              <w:rPr>
+                <w:noProof/>
+                <w:webHidden/>
+              </w:rPr>
+            </w:r>
+            <w:r>
+              <w:rPr>
+                <w:noProof/>
+                <w:webHidden/>
+              </w:rPr>
+              <w:fldChar w:fldCharType="separate"/>
+            </w:r>
+            <w:r>
+              <w:rPr>
+                <w:noProof/>
+                <w:webHidden/>
+              </w:rPr>
+              <w:t>20</w:t>
+            </w:r>
+            <w:r>
+              <w:rPr>
+                <w:noProof/>
+                <w:webHidden/>
+              </w:rPr>
+              <w:fldChar w:fldCharType="end"/>
+            </w:r>
+          </w:hyperlink>
+        </w:p>
+        <w:p>
+          <w:pPr>
+            <w:pStyle w:val="TOC3"/>
+            <w:tabs>
+              <w:tab w:val="right" w:leader="dot" w:pos="9016"/>
+            </w:tabs>
+            <w:rPr>
+              <w:rFonts w:eastAsiaTheme="minorEastAsia"/>
+              <w:noProof/>
+              <w:lang w:eastAsia="en-GB"/>
+            </w:rPr>
+          </w:pPr>
+          <w:hyperlink w:anchor="_Toc72024330" w:history="1">
+            <w:r>
+              <w:rPr>
+                <w:rStyle w:val="Hyperlink"/>
+                <w:noProof/>
+              </w:rPr>
+              <w:t>Switch</w:t>
+            </w:r>
+            <w:r>
+              <w:rPr>
+                <w:noProof/>
+                <w:webHidden/>
+              </w:rPr>
+              <w:tab/>
+            </w:r>
+            <w:r>
+              <w:rPr>
+                <w:noProof/>
+                <w:webHidden/>
+              </w:rPr>
+              <w:fldChar w:fldCharType="begin"/>
+            </w:r>
+            <w:r>
+              <w:rPr>
+                <w:noProof/>
+                <w:webHidden/>
+              </w:rPr>
+              <w:instrText xml:space="preserve"> PAGEREF _Toc72024330 \h </w:instrText>
+            </w:r>
+            <w:r>
+              <w:rPr>
+                <w:noProof/>
+                <w:webHidden/>
+              </w:rPr>
+            </w:r>
+            <w:r>
+              <w:rPr>
+                <w:noProof/>
+                <w:webHidden/>
+              </w:rPr>
+              <w:fldChar w:fldCharType="separate"/>
+            </w:r>
+            <w:r>
+              <w:rPr>
+                <w:noProof/>
+                <w:webHidden/>
+              </w:rPr>
+              <w:t>20</w:t>
+            </w:r>
+            <w:r>
+              <w:rPr>
+                <w:noProof/>
+                <w:webHidden/>
+              </w:rPr>
+              <w:fldChar w:fldCharType="end"/>
+            </w:r>
+          </w:hyperlink>
+        </w:p>
+        <w:p>
+          <w:pPr>
+            <w:pStyle w:val="TOC3"/>
+            <w:tabs>
+              <w:tab w:val="right" w:leader="dot" w:pos="9016"/>
+            </w:tabs>
+            <w:rPr>
+              <w:rFonts w:eastAsiaTheme="minorEastAsia"/>
+              <w:noProof/>
+              <w:lang w:eastAsia="en-GB"/>
+            </w:rPr>
+          </w:pPr>
+          <w:hyperlink w:anchor="_Toc72024331" w:history="1">
+            <w:r>
+              <w:rPr>
+                <w:rStyle w:val="Hyperlink"/>
+                <w:noProof/>
+              </w:rPr>
+              <w:t>Workstation</w:t>
+            </w:r>
+            <w:r>
+              <w:rPr>
+                <w:noProof/>
+                <w:webHidden/>
+              </w:rPr>
+              <w:tab/>
+            </w:r>
+            <w:r>
+              <w:rPr>
+                <w:noProof/>
+                <w:webHidden/>
+              </w:rPr>
+              <w:fldChar w:fldCharType="begin"/>
+            </w:r>
+            <w:r>
+              <w:rPr>
+                <w:noProof/>
+                <w:webHidden/>
+              </w:rPr>
+              <w:instrText xml:space="preserve"> PAGEREF _Toc72024331 \h </w:instrText>
+            </w:r>
+            <w:r>
+              <w:rPr>
+                <w:noProof/>
+                <w:webHidden/>
+              </w:rPr>
+            </w:r>
+            <w:r>
+              <w:rPr>
+                <w:noProof/>
+                <w:webHidden/>
+              </w:rPr>
+              <w:fldChar w:fldCharType="separate"/>
+            </w:r>
+            <w:r>
+              <w:rPr>
+                <w:noProof/>
+                <w:webHidden/>
+              </w:rPr>
+              <w:t>20</w:t>
+            </w:r>
+            <w:r>
+              <w:rPr>
+                <w:noProof/>
+                <w:webHidden/>
+              </w:rPr>
+              <w:fldChar w:fldCharType="end"/>
+            </w:r>
+          </w:hyperlink>
+        </w:p>
+        <w:p>
+          <w:pPr>
+            <w:pStyle w:val="TOC3"/>
+            <w:tabs>
+              <w:tab w:val="right" w:leader="dot" w:pos="9016"/>
+            </w:tabs>
+            <w:rPr>
+              <w:rFonts w:eastAsiaTheme="minorEastAsia"/>
+              <w:noProof/>
+              <w:lang w:eastAsia="en-GB"/>
+            </w:rPr>
+          </w:pPr>
+          <w:hyperlink w:anchor="_Toc72024332" w:history="1">
+            <w:r>
+              <w:rPr>
+                <w:rStyle w:val="Hyperlink"/>
+                <w:noProof/>
+              </w:rPr>
+              <w:t>Wireless Access Point</w:t>
+            </w:r>
+            <w:r>
+              <w:rPr>
+                <w:noProof/>
+                <w:webHidden/>
+              </w:rPr>
+              <w:tab/>
+            </w:r>
+            <w:r>
+              <w:rPr>
+                <w:noProof/>
+                <w:webHidden/>
+              </w:rPr>
+              <w:fldChar w:fldCharType="begin"/>
+            </w:r>
+            <w:r>
+              <w:rPr>
+                <w:noProof/>
+                <w:webHidden/>
+              </w:rPr>
+              <w:instrText xml:space="preserve"> PAGEREF _Toc72024332 \h </w:instrText>
+            </w:r>
+            <w:r>
+              <w:rPr>
+                <w:noProof/>
+                <w:webHidden/>
+              </w:rPr>
+            </w:r>
+            <w:r>
+              <w:rPr>
+                <w:noProof/>
+                <w:webHidden/>
+              </w:rPr>
+              <w:fldChar w:fldCharType="separate"/>
+            </w:r>
+            <w:r>
+              <w:rPr>
+                <w:noProof/>
+                <w:webHidden/>
+              </w:rPr>
+              <w:t>20</w:t>
+            </w:r>
+            <w:r>
+              <w:rPr>
+                <w:noProof/>
+                <w:webHidden/>
+              </w:rPr>
+              <w:fldChar w:fldCharType="end"/>
+            </w:r>
+          </w:hyperlink>
+        </w:p>
+        <w:p>
+          <w:pPr>
+            <w:pStyle w:val="TOC3"/>
+            <w:tabs>
+              <w:tab w:val="right" w:leader="dot" w:pos="9016"/>
+            </w:tabs>
+            <w:rPr>
+              <w:rFonts w:eastAsiaTheme="minorEastAsia"/>
+              <w:noProof/>
+              <w:lang w:eastAsia="en-GB"/>
+            </w:rPr>
+          </w:pPr>
+          <w:hyperlink w:anchor="_Toc72024333" w:history="1">
+            <w:r>
+              <w:rPr>
+                <w:rStyle w:val="Hyperlink"/>
+                <w:noProof/>
+              </w:rPr>
+              <w:t>Gateway</w:t>
+            </w:r>
+            <w:r>
+              <w:rPr>
+                <w:noProof/>
+                <w:webHidden/>
+              </w:rPr>
+              <w:tab/>
+            </w:r>
+            <w:r>
+              <w:rPr>
+                <w:noProof/>
+                <w:webHidden/>
+              </w:rPr>
+              <w:fldChar w:fldCharType="begin"/>
+            </w:r>
+            <w:r>
+              <w:rPr>
+                <w:noProof/>
+                <w:webHidden/>
+              </w:rPr>
+              <w:instrText xml:space="preserve"> PAGEREF _Toc72024333 \h </w:instrText>
+            </w:r>
+            <w:r>
+              <w:rPr>
+                <w:noProof/>
+                <w:webHidden/>
+              </w:rPr>
+            </w:r>
+            <w:r>
+              <w:rPr>
+                <w:noProof/>
+                <w:webHidden/>
+              </w:rPr>
+              <w:fldChar w:fldCharType="separate"/>
+            </w:r>
+            <w:r>
+              <w:rPr>
+                <w:noProof/>
+                <w:webHidden/>
+              </w:rPr>
+              <w:t>20</w:t>
+            </w:r>
+            <w:r>
+              <w:rPr>
+                <w:noProof/>
+                <w:webHidden/>
+              </w:rPr>
+              <w:fldChar w:fldCharType="end"/>
+            </w:r>
+          </w:hyperlink>
+        </w:p>
+        <w:p>
+          <w:pPr>
+            <w:pStyle w:val="TOC3"/>
+            <w:tabs>
+              <w:tab w:val="right" w:leader="dot" w:pos="9016"/>
+            </w:tabs>
+            <w:rPr>
+              <w:rFonts w:eastAsiaTheme="minorEastAsia"/>
+              <w:noProof/>
+              <w:lang w:eastAsia="en-GB"/>
+            </w:rPr>
+          </w:pPr>
+          <w:hyperlink w:anchor="_Toc72024334" w:history="1">
+            <w:r>
+              <w:rPr>
+                <w:rStyle w:val="Hyperlink"/>
+                <w:noProof/>
+              </w:rPr>
+              <w:t>Multilayer Switch</w:t>
+            </w:r>
+            <w:r>
+              <w:rPr>
+                <w:noProof/>
+                <w:webHidden/>
+              </w:rPr>
+              <w:tab/>
+            </w:r>
+            <w:r>
+              <w:rPr>
+                <w:noProof/>
+                <w:webHidden/>
+              </w:rPr>
+              <w:fldChar w:fldCharType="begin"/>
+            </w:r>
+            <w:r>
+              <w:rPr>
+                <w:noProof/>
+                <w:webHidden/>
+              </w:rPr>
+              <w:instrText xml:space="preserve"> PAGEREF _Toc72024334 \h </w:instrText>
+            </w:r>
+            <w:r>
+              <w:rPr>
+                <w:noProof/>
+                <w:webHidden/>
+              </w:rPr>
+            </w:r>
+            <w:r>
+              <w:rPr>
+                <w:noProof/>
+                <w:webHidden/>
+              </w:rPr>
+              <w:fldChar w:fldCharType="separate"/>
+            </w:r>
+            <w:r>
+              <w:rPr>
+                <w:noProof/>
+                <w:webHidden/>
+              </w:rPr>
+              <w:t>20</w:t>
+            </w:r>
+            <w:r>
+              <w:rPr>
+                <w:noProof/>
+                <w:webHidden/>
+              </w:rPr>
+              <w:fldChar w:fldCharType="end"/>
+            </w:r>
+          </w:hyperlink>
+        </w:p>
+        <w:p>
+          <w:pPr>
+            <w:pStyle w:val="TOC3"/>
+            <w:tabs>
+              <w:tab w:val="right" w:leader="dot" w:pos="9016"/>
+            </w:tabs>
+            <w:rPr>
+              <w:rFonts w:eastAsiaTheme="minorEastAsia"/>
+              <w:noProof/>
+              <w:lang w:eastAsia="en-GB"/>
+            </w:rPr>
+          </w:pPr>
+          <w:hyperlink w:anchor="_Toc72024335" w:history="1">
+            <w:r>
+              <w:rPr>
+                <w:rStyle w:val="Hyperlink"/>
+                <w:noProof/>
+              </w:rPr>
+              <w:t>Proxy Server</w:t>
+            </w:r>
+            <w:r>
+              <w:rPr>
+                <w:noProof/>
+                <w:webHidden/>
+              </w:rPr>
+              <w:tab/>
+            </w:r>
+            <w:r>
+              <w:rPr>
+                <w:noProof/>
+                <w:webHidden/>
+              </w:rPr>
+              <w:fldChar w:fldCharType="begin"/>
+            </w:r>
+            <w:r>
+              <w:rPr>
+                <w:noProof/>
+                <w:webHidden/>
+              </w:rPr>
+              <w:instrText xml:space="preserve"> PAGEREF _Toc72024335 \h </w:instrText>
+            </w:r>
+            <w:r>
+              <w:rPr>
+                <w:noProof/>
+                <w:webHidden/>
+              </w:rPr>
+            </w:r>
+            <w:r>
+              <w:rPr>
+                <w:noProof/>
+                <w:webHidden/>
+              </w:rPr>
+              <w:fldChar w:fldCharType="separate"/>
+            </w:r>
+            <w:r>
+              <w:rPr>
+                <w:noProof/>
+                <w:webHidden/>
+              </w:rPr>
+              <w:t>20</w:t>
+            </w:r>
+            <w:r>
+              <w:rPr>
+                <w:noProof/>
+                <w:webHidden/>
+              </w:rPr>
+              <w:fldChar w:fldCharType="end"/>
+            </w:r>
+          </w:hyperlink>
+        </w:p>
+        <w:p>
+          <w:pPr>
+            <w:pStyle w:val="TOC3"/>
+            <w:tabs>
+              <w:tab w:val="right" w:leader="dot" w:pos="9016"/>
+            </w:tabs>
+            <w:rPr>
+              <w:rFonts w:eastAsiaTheme="minorEastAsia"/>
+              <w:noProof/>
+              <w:lang w:eastAsia="en-GB"/>
+            </w:rPr>
+          </w:pPr>
+          <w:hyperlink w:anchor="_Toc72024336" w:history="1">
+            <w:r>
+              <w:rPr>
+                <w:rStyle w:val="Hyperlink"/>
+                <w:noProof/>
+              </w:rPr>
+              <w:t>VPN</w:t>
+            </w:r>
+            <w:r>
+              <w:rPr>
+                <w:noProof/>
+                <w:webHidden/>
+              </w:rPr>
+              <w:tab/>
+            </w:r>
+            <w:r>
+              <w:rPr>
+                <w:noProof/>
+                <w:webHidden/>
+              </w:rPr>
+              <w:fldChar w:fldCharType="begin"/>
+            </w:r>
+            <w:r>
+              <w:rPr>
+                <w:noProof/>
+                <w:webHidden/>
+              </w:rPr>
+              <w:instrText xml:space="preserve"> PAGEREF _Toc72024336 \h </w:instrText>
+            </w:r>
+            <w:r>
+              <w:rPr>
+                <w:noProof/>
+                <w:webHidden/>
+              </w:rPr>
+            </w:r>
+            <w:r>
+              <w:rPr>
+                <w:noProof/>
+                <w:webHidden/>
+              </w:rPr>
+              <w:fldChar w:fldCharType="separate"/>
+            </w:r>
+            <w:r>
+              <w:rPr>
+                <w:noProof/>
+                <w:webHidden/>
+              </w:rPr>
+              <w:t>20</w:t>
             </w:r>
             <w:r>
               <w:rPr>
@@ -2427,14 +4316,13 @@
               <w:lang w:eastAsia="en-GB"/>
             </w:rPr>
           </w:pPr>
-          <w:hyperlink w:anchor="_Toc72013687" w:history="1">
+          <w:hyperlink w:anchor="_Toc72024337" w:history="1">
             <w:r>
               <w:rPr>
                 <w:rStyle w:val="Hyperlink"/>
                 <w:noProof/>
-                <w:highlight w:val="red"/>
-              </w:rPr>
-              <w:t>LAN – Exercise 2</w:t>
+              </w:rPr>
+              <w:t>Layer 12 – Exercise 1</w:t>
             </w:r>
             <w:r>
               <w:rPr>
@@ -2455,7 +4343,7 @@
                 <w:noProof/>
                 <w:webHidden/>
               </w:rPr>
-              <w:instrText xml:space="preserve"> PAGEREF _Toc72013687 \h </w:instrText>
+              <w:instrText xml:space="preserve"> PAGEREF _Toc72024337 \h </w:instrText>
             </w:r>
             <w:r>
               <w:rPr>
@@ -2475,7 +4363,7 @@
                 <w:noProof/>
                 <w:webHidden/>
               </w:rPr>
-              <w:t>4</w:t>
+              <w:t>20</w:t>
             </w:r>
             <w:r>
               <w:rPr>
@@ -2498,13 +4386,13 @@
               <w:lang w:eastAsia="en-GB"/>
             </w:rPr>
           </w:pPr>
-          <w:hyperlink w:anchor="_Toc72013688" w:history="1">
+          <w:hyperlink w:anchor="_Toc72024338" w:history="1">
             <w:r>
               <w:rPr>
                 <w:rStyle w:val="Hyperlink"/>
                 <w:noProof/>
               </w:rPr>
-              <w:t>Bridge</w:t>
+              <w:t>A History of Personal Computers</w:t>
             </w:r>
             <w:r>
               <w:rPr>
@@ -2525,7 +4413,7 @@
                 <w:noProof/>
                 <w:webHidden/>
               </w:rPr>
-              <w:instrText xml:space="preserve"> PAGEREF _Toc72013688 \h </w:instrText>
+              <w:instrText xml:space="preserve"> PAGEREF _Toc72024338 \h </w:instrText>
             </w:r>
             <w:r>
               <w:rPr>
@@ -2545,1127 +4433,7 @@
                 <w:noProof/>
                 <w:webHidden/>
               </w:rPr>
-              <w:t>4</w:t>
-            </w:r>
-            <w:r>
-              <w:rPr>
-                <w:noProof/>
-                <w:webHidden/>
-              </w:rPr>
-              <w:fldChar w:fldCharType="end"/>
-            </w:r>
-          </w:hyperlink>
-        </w:p>
-        <w:p>
-          <w:pPr>
-            <w:pStyle w:val="TOC3"/>
-            <w:tabs>
-              <w:tab w:val="right" w:leader="dot" w:pos="9016"/>
-            </w:tabs>
-            <w:rPr>
-              <w:rFonts w:eastAsiaTheme="minorEastAsia"/>
-              <w:noProof/>
-              <w:lang w:eastAsia="en-GB"/>
-            </w:rPr>
-          </w:pPr>
-          <w:hyperlink w:anchor="_Toc72013689" w:history="1">
-            <w:r>
-              <w:rPr>
-                <w:rStyle w:val="Hyperlink"/>
-                <w:noProof/>
-              </w:rPr>
-              <w:t>Firewall</w:t>
-            </w:r>
-            <w:r>
-              <w:rPr>
-                <w:noProof/>
-                <w:webHidden/>
-              </w:rPr>
-              <w:tab/>
-            </w:r>
-            <w:r>
-              <w:rPr>
-                <w:noProof/>
-                <w:webHidden/>
-              </w:rPr>
-              <w:fldChar w:fldCharType="begin"/>
-            </w:r>
-            <w:r>
-              <w:rPr>
-                <w:noProof/>
-                <w:webHidden/>
-              </w:rPr>
-              <w:instrText xml:space="preserve"> PAGEREF _Toc72013689 \h </w:instrText>
-            </w:r>
-            <w:r>
-              <w:rPr>
-                <w:noProof/>
-                <w:webHidden/>
-              </w:rPr>
-            </w:r>
-            <w:r>
-              <w:rPr>
-                <w:noProof/>
-                <w:webHidden/>
-              </w:rPr>
-              <w:fldChar w:fldCharType="separate"/>
-            </w:r>
-            <w:r>
-              <w:rPr>
-                <w:noProof/>
-                <w:webHidden/>
-              </w:rPr>
-              <w:t>4</w:t>
-            </w:r>
-            <w:r>
-              <w:rPr>
-                <w:noProof/>
-                <w:webHidden/>
-              </w:rPr>
-              <w:fldChar w:fldCharType="end"/>
-            </w:r>
-          </w:hyperlink>
-        </w:p>
-        <w:p>
-          <w:pPr>
-            <w:pStyle w:val="TOC3"/>
-            <w:tabs>
-              <w:tab w:val="right" w:leader="dot" w:pos="9016"/>
-            </w:tabs>
-            <w:rPr>
-              <w:rFonts w:eastAsiaTheme="minorEastAsia"/>
-              <w:noProof/>
-              <w:lang w:eastAsia="en-GB"/>
-            </w:rPr>
-          </w:pPr>
-          <w:hyperlink w:anchor="_Toc72013690" w:history="1">
-            <w:r>
-              <w:rPr>
-                <w:rStyle w:val="Hyperlink"/>
-                <w:noProof/>
-              </w:rPr>
-              <w:t>Hub</w:t>
-            </w:r>
-            <w:r>
-              <w:rPr>
-                <w:noProof/>
-                <w:webHidden/>
-              </w:rPr>
-              <w:tab/>
-            </w:r>
-            <w:r>
-              <w:rPr>
-                <w:noProof/>
-                <w:webHidden/>
-              </w:rPr>
-              <w:fldChar w:fldCharType="begin"/>
-            </w:r>
-            <w:r>
-              <w:rPr>
-                <w:noProof/>
-                <w:webHidden/>
-              </w:rPr>
-              <w:instrText xml:space="preserve"> PAGEREF _Toc72013690 \h </w:instrText>
-            </w:r>
-            <w:r>
-              <w:rPr>
-                <w:noProof/>
-                <w:webHidden/>
-              </w:rPr>
-            </w:r>
-            <w:r>
-              <w:rPr>
-                <w:noProof/>
-                <w:webHidden/>
-              </w:rPr>
-              <w:fldChar w:fldCharType="separate"/>
-            </w:r>
-            <w:r>
-              <w:rPr>
-                <w:noProof/>
-                <w:webHidden/>
-              </w:rPr>
-              <w:t>4</w:t>
-            </w:r>
-            <w:r>
-              <w:rPr>
-                <w:noProof/>
-                <w:webHidden/>
-              </w:rPr>
-              <w:fldChar w:fldCharType="end"/>
-            </w:r>
-          </w:hyperlink>
-        </w:p>
-        <w:p>
-          <w:pPr>
-            <w:pStyle w:val="TOC3"/>
-            <w:tabs>
-              <w:tab w:val="right" w:leader="dot" w:pos="9016"/>
-            </w:tabs>
-            <w:rPr>
-              <w:rFonts w:eastAsiaTheme="minorEastAsia"/>
-              <w:noProof/>
-              <w:lang w:eastAsia="en-GB"/>
-            </w:rPr>
-          </w:pPr>
-          <w:hyperlink w:anchor="_Toc72013691" w:history="1">
-            <w:r>
-              <w:rPr>
-                <w:rStyle w:val="Hyperlink"/>
-                <w:noProof/>
-              </w:rPr>
-              <w:t>Laptop</w:t>
-            </w:r>
-            <w:r>
-              <w:rPr>
-                <w:noProof/>
-                <w:webHidden/>
-              </w:rPr>
-              <w:tab/>
-            </w:r>
-            <w:r>
-              <w:rPr>
-                <w:noProof/>
-                <w:webHidden/>
-              </w:rPr>
-              <w:fldChar w:fldCharType="begin"/>
-            </w:r>
-            <w:r>
-              <w:rPr>
-                <w:noProof/>
-                <w:webHidden/>
-              </w:rPr>
-              <w:instrText xml:space="preserve"> PAGEREF _Toc72013691 \h </w:instrText>
-            </w:r>
-            <w:r>
-              <w:rPr>
-                <w:noProof/>
-                <w:webHidden/>
-              </w:rPr>
-            </w:r>
-            <w:r>
-              <w:rPr>
-                <w:noProof/>
-                <w:webHidden/>
-              </w:rPr>
-              <w:fldChar w:fldCharType="separate"/>
-            </w:r>
-            <w:r>
-              <w:rPr>
-                <w:noProof/>
-                <w:webHidden/>
-              </w:rPr>
-              <w:t>4</w:t>
-            </w:r>
-            <w:r>
-              <w:rPr>
-                <w:noProof/>
-                <w:webHidden/>
-              </w:rPr>
-              <w:fldChar w:fldCharType="end"/>
-            </w:r>
-          </w:hyperlink>
-        </w:p>
-        <w:p>
-          <w:pPr>
-            <w:pStyle w:val="TOC3"/>
-            <w:tabs>
-              <w:tab w:val="right" w:leader="dot" w:pos="9016"/>
-            </w:tabs>
-            <w:rPr>
-              <w:rFonts w:eastAsiaTheme="minorEastAsia"/>
-              <w:noProof/>
-              <w:lang w:eastAsia="en-GB"/>
-            </w:rPr>
-          </w:pPr>
-          <w:hyperlink w:anchor="_Toc72013692" w:history="1">
-            <w:r>
-              <w:rPr>
-                <w:rStyle w:val="Hyperlink"/>
-                <w:noProof/>
-              </w:rPr>
-              <w:t>Modem</w:t>
-            </w:r>
-            <w:r>
-              <w:rPr>
-                <w:noProof/>
-                <w:webHidden/>
-              </w:rPr>
-              <w:tab/>
-            </w:r>
-            <w:r>
-              <w:rPr>
-                <w:noProof/>
-                <w:webHidden/>
-              </w:rPr>
-              <w:fldChar w:fldCharType="begin"/>
-            </w:r>
-            <w:r>
-              <w:rPr>
-                <w:noProof/>
-                <w:webHidden/>
-              </w:rPr>
-              <w:instrText xml:space="preserve"> PAGEREF _Toc72013692 \h </w:instrText>
-            </w:r>
-            <w:r>
-              <w:rPr>
-                <w:noProof/>
-                <w:webHidden/>
-              </w:rPr>
-            </w:r>
-            <w:r>
-              <w:rPr>
-                <w:noProof/>
-                <w:webHidden/>
-              </w:rPr>
-              <w:fldChar w:fldCharType="separate"/>
-            </w:r>
-            <w:r>
-              <w:rPr>
-                <w:noProof/>
-                <w:webHidden/>
-              </w:rPr>
-              <w:t>4</w:t>
-            </w:r>
-            <w:r>
-              <w:rPr>
-                <w:noProof/>
-                <w:webHidden/>
-              </w:rPr>
-              <w:fldChar w:fldCharType="end"/>
-            </w:r>
-          </w:hyperlink>
-        </w:p>
-        <w:p>
-          <w:pPr>
-            <w:pStyle w:val="TOC3"/>
-            <w:tabs>
-              <w:tab w:val="right" w:leader="dot" w:pos="9016"/>
-            </w:tabs>
-            <w:rPr>
-              <w:rFonts w:eastAsiaTheme="minorEastAsia"/>
-              <w:noProof/>
-              <w:lang w:eastAsia="en-GB"/>
-            </w:rPr>
-          </w:pPr>
-          <w:hyperlink w:anchor="_Toc72013693" w:history="1">
-            <w:r>
-              <w:rPr>
-                <w:rStyle w:val="Hyperlink"/>
-                <w:noProof/>
-              </w:rPr>
-              <w:t>Network Interface Card</w:t>
-            </w:r>
-            <w:r>
-              <w:rPr>
-                <w:noProof/>
-                <w:webHidden/>
-              </w:rPr>
-              <w:tab/>
-            </w:r>
-            <w:r>
-              <w:rPr>
-                <w:noProof/>
-                <w:webHidden/>
-              </w:rPr>
-              <w:fldChar w:fldCharType="begin"/>
-            </w:r>
-            <w:r>
-              <w:rPr>
-                <w:noProof/>
-                <w:webHidden/>
-              </w:rPr>
-              <w:instrText xml:space="preserve"> PAGEREF _Toc72013693 \h </w:instrText>
-            </w:r>
-            <w:r>
-              <w:rPr>
-                <w:noProof/>
-                <w:webHidden/>
-              </w:rPr>
-            </w:r>
-            <w:r>
-              <w:rPr>
-                <w:noProof/>
-                <w:webHidden/>
-              </w:rPr>
-              <w:fldChar w:fldCharType="separate"/>
-            </w:r>
-            <w:r>
-              <w:rPr>
-                <w:noProof/>
-                <w:webHidden/>
-              </w:rPr>
-              <w:t>4</w:t>
-            </w:r>
-            <w:r>
-              <w:rPr>
-                <w:noProof/>
-                <w:webHidden/>
-              </w:rPr>
-              <w:fldChar w:fldCharType="end"/>
-            </w:r>
-          </w:hyperlink>
-        </w:p>
-        <w:p>
-          <w:pPr>
-            <w:pStyle w:val="TOC3"/>
-            <w:tabs>
-              <w:tab w:val="right" w:leader="dot" w:pos="9016"/>
-            </w:tabs>
-            <w:rPr>
-              <w:rFonts w:eastAsiaTheme="minorEastAsia"/>
-              <w:noProof/>
-              <w:lang w:eastAsia="en-GB"/>
-            </w:rPr>
-          </w:pPr>
-          <w:hyperlink w:anchor="_Toc72013694" w:history="1">
-            <w:r>
-              <w:rPr>
-                <w:rStyle w:val="Hyperlink"/>
-                <w:noProof/>
-              </w:rPr>
-              <w:t>Printer</w:t>
-            </w:r>
-            <w:r>
-              <w:rPr>
-                <w:noProof/>
-                <w:webHidden/>
-              </w:rPr>
-              <w:tab/>
-            </w:r>
-            <w:r>
-              <w:rPr>
-                <w:noProof/>
-                <w:webHidden/>
-              </w:rPr>
-              <w:fldChar w:fldCharType="begin"/>
-            </w:r>
-            <w:r>
-              <w:rPr>
-                <w:noProof/>
-                <w:webHidden/>
-              </w:rPr>
-              <w:instrText xml:space="preserve"> PAGEREF _Toc72013694 \h </w:instrText>
-            </w:r>
-            <w:r>
-              <w:rPr>
-                <w:noProof/>
-                <w:webHidden/>
-              </w:rPr>
-            </w:r>
-            <w:r>
-              <w:rPr>
-                <w:noProof/>
-                <w:webHidden/>
-              </w:rPr>
-              <w:fldChar w:fldCharType="separate"/>
-            </w:r>
-            <w:r>
-              <w:rPr>
-                <w:noProof/>
-                <w:webHidden/>
-              </w:rPr>
-              <w:t>4</w:t>
-            </w:r>
-            <w:r>
-              <w:rPr>
-                <w:noProof/>
-                <w:webHidden/>
-              </w:rPr>
-              <w:fldChar w:fldCharType="end"/>
-            </w:r>
-          </w:hyperlink>
-        </w:p>
-        <w:p>
-          <w:pPr>
-            <w:pStyle w:val="TOC3"/>
-            <w:tabs>
-              <w:tab w:val="right" w:leader="dot" w:pos="9016"/>
-            </w:tabs>
-            <w:rPr>
-              <w:rFonts w:eastAsiaTheme="minorEastAsia"/>
-              <w:noProof/>
-              <w:lang w:eastAsia="en-GB"/>
-            </w:rPr>
-          </w:pPr>
-          <w:hyperlink w:anchor="_Toc72013695" w:history="1">
-            <w:r>
-              <w:rPr>
-                <w:rStyle w:val="Hyperlink"/>
-                <w:noProof/>
-              </w:rPr>
-              <w:t>Repeater</w:t>
-            </w:r>
-            <w:r>
-              <w:rPr>
-                <w:noProof/>
-                <w:webHidden/>
-              </w:rPr>
-              <w:tab/>
-            </w:r>
-            <w:r>
-              <w:rPr>
-                <w:noProof/>
-                <w:webHidden/>
-              </w:rPr>
-              <w:fldChar w:fldCharType="begin"/>
-            </w:r>
-            <w:r>
-              <w:rPr>
-                <w:noProof/>
-                <w:webHidden/>
-              </w:rPr>
-              <w:instrText xml:space="preserve"> PAGEREF _Toc72013695 \h </w:instrText>
-            </w:r>
-            <w:r>
-              <w:rPr>
-                <w:noProof/>
-                <w:webHidden/>
-              </w:rPr>
-            </w:r>
-            <w:r>
-              <w:rPr>
-                <w:noProof/>
-                <w:webHidden/>
-              </w:rPr>
-              <w:fldChar w:fldCharType="separate"/>
-            </w:r>
-            <w:r>
-              <w:rPr>
-                <w:noProof/>
-                <w:webHidden/>
-              </w:rPr>
-              <w:t>4</w:t>
-            </w:r>
-            <w:r>
-              <w:rPr>
-                <w:noProof/>
-                <w:webHidden/>
-              </w:rPr>
-              <w:fldChar w:fldCharType="end"/>
-            </w:r>
-          </w:hyperlink>
-        </w:p>
-        <w:p>
-          <w:pPr>
-            <w:pStyle w:val="TOC3"/>
-            <w:tabs>
-              <w:tab w:val="right" w:leader="dot" w:pos="9016"/>
-            </w:tabs>
-            <w:rPr>
-              <w:rFonts w:eastAsiaTheme="minorEastAsia"/>
-              <w:noProof/>
-              <w:lang w:eastAsia="en-GB"/>
-            </w:rPr>
-          </w:pPr>
-          <w:hyperlink w:anchor="_Toc72013696" w:history="1">
-            <w:r>
-              <w:rPr>
-                <w:rStyle w:val="Hyperlink"/>
-                <w:noProof/>
-              </w:rPr>
-              <w:t>Router</w:t>
-            </w:r>
-            <w:r>
-              <w:rPr>
-                <w:noProof/>
-                <w:webHidden/>
-              </w:rPr>
-              <w:tab/>
-            </w:r>
-            <w:r>
-              <w:rPr>
-                <w:noProof/>
-                <w:webHidden/>
-              </w:rPr>
-              <w:fldChar w:fldCharType="begin"/>
-            </w:r>
-            <w:r>
-              <w:rPr>
-                <w:noProof/>
-                <w:webHidden/>
-              </w:rPr>
-              <w:instrText xml:space="preserve"> PAGEREF _Toc72013696 \h </w:instrText>
-            </w:r>
-            <w:r>
-              <w:rPr>
-                <w:noProof/>
-                <w:webHidden/>
-              </w:rPr>
-            </w:r>
-            <w:r>
-              <w:rPr>
-                <w:noProof/>
-                <w:webHidden/>
-              </w:rPr>
-              <w:fldChar w:fldCharType="separate"/>
-            </w:r>
-            <w:r>
-              <w:rPr>
-                <w:noProof/>
-                <w:webHidden/>
-              </w:rPr>
-              <w:t>4</w:t>
-            </w:r>
-            <w:r>
-              <w:rPr>
-                <w:noProof/>
-                <w:webHidden/>
-              </w:rPr>
-              <w:fldChar w:fldCharType="end"/>
-            </w:r>
-          </w:hyperlink>
-        </w:p>
-        <w:p>
-          <w:pPr>
-            <w:pStyle w:val="TOC3"/>
-            <w:tabs>
-              <w:tab w:val="right" w:leader="dot" w:pos="9016"/>
-            </w:tabs>
-            <w:rPr>
-              <w:rFonts w:eastAsiaTheme="minorEastAsia"/>
-              <w:noProof/>
-              <w:lang w:eastAsia="en-GB"/>
-            </w:rPr>
-          </w:pPr>
-          <w:hyperlink w:anchor="_Toc72013697" w:history="1">
-            <w:r>
-              <w:rPr>
-                <w:rStyle w:val="Hyperlink"/>
-                <w:noProof/>
-              </w:rPr>
-              <w:t>Server</w:t>
-            </w:r>
-            <w:r>
-              <w:rPr>
-                <w:noProof/>
-                <w:webHidden/>
-              </w:rPr>
-              <w:tab/>
-            </w:r>
-            <w:r>
-              <w:rPr>
-                <w:noProof/>
-                <w:webHidden/>
-              </w:rPr>
-              <w:fldChar w:fldCharType="begin"/>
-            </w:r>
-            <w:r>
-              <w:rPr>
-                <w:noProof/>
-                <w:webHidden/>
-              </w:rPr>
-              <w:instrText xml:space="preserve"> PAGEREF _Toc72013697 \h </w:instrText>
-            </w:r>
-            <w:r>
-              <w:rPr>
-                <w:noProof/>
-                <w:webHidden/>
-              </w:rPr>
-            </w:r>
-            <w:r>
-              <w:rPr>
-                <w:noProof/>
-                <w:webHidden/>
-              </w:rPr>
-              <w:fldChar w:fldCharType="separate"/>
-            </w:r>
-            <w:r>
-              <w:rPr>
-                <w:noProof/>
-                <w:webHidden/>
-              </w:rPr>
-              <w:t>4</w:t>
-            </w:r>
-            <w:r>
-              <w:rPr>
-                <w:noProof/>
-                <w:webHidden/>
-              </w:rPr>
-              <w:fldChar w:fldCharType="end"/>
-            </w:r>
-          </w:hyperlink>
-        </w:p>
-        <w:p>
-          <w:pPr>
-            <w:pStyle w:val="TOC3"/>
-            <w:tabs>
-              <w:tab w:val="right" w:leader="dot" w:pos="9016"/>
-            </w:tabs>
-            <w:rPr>
-              <w:rFonts w:eastAsiaTheme="minorEastAsia"/>
-              <w:noProof/>
-              <w:lang w:eastAsia="en-GB"/>
-            </w:rPr>
-          </w:pPr>
-          <w:hyperlink w:anchor="_Toc72013698" w:history="1">
-            <w:r>
-              <w:rPr>
-                <w:rStyle w:val="Hyperlink"/>
-                <w:noProof/>
-              </w:rPr>
-              <w:t>Switch</w:t>
-            </w:r>
-            <w:r>
-              <w:rPr>
-                <w:noProof/>
-                <w:webHidden/>
-              </w:rPr>
-              <w:tab/>
-            </w:r>
-            <w:r>
-              <w:rPr>
-                <w:noProof/>
-                <w:webHidden/>
-              </w:rPr>
-              <w:fldChar w:fldCharType="begin"/>
-            </w:r>
-            <w:r>
-              <w:rPr>
-                <w:noProof/>
-                <w:webHidden/>
-              </w:rPr>
-              <w:instrText xml:space="preserve"> PAGEREF _Toc72013698 \h </w:instrText>
-            </w:r>
-            <w:r>
-              <w:rPr>
-                <w:noProof/>
-                <w:webHidden/>
-              </w:rPr>
-            </w:r>
-            <w:r>
-              <w:rPr>
-                <w:noProof/>
-                <w:webHidden/>
-              </w:rPr>
-              <w:fldChar w:fldCharType="separate"/>
-            </w:r>
-            <w:r>
-              <w:rPr>
-                <w:noProof/>
-                <w:webHidden/>
-              </w:rPr>
-              <w:t>4</w:t>
-            </w:r>
-            <w:r>
-              <w:rPr>
-                <w:noProof/>
-                <w:webHidden/>
-              </w:rPr>
-              <w:fldChar w:fldCharType="end"/>
-            </w:r>
-          </w:hyperlink>
-        </w:p>
-        <w:p>
-          <w:pPr>
-            <w:pStyle w:val="TOC3"/>
-            <w:tabs>
-              <w:tab w:val="right" w:leader="dot" w:pos="9016"/>
-            </w:tabs>
-            <w:rPr>
-              <w:rFonts w:eastAsiaTheme="minorEastAsia"/>
-              <w:noProof/>
-              <w:lang w:eastAsia="en-GB"/>
-            </w:rPr>
-          </w:pPr>
-          <w:hyperlink w:anchor="_Toc72013699" w:history="1">
-            <w:r>
-              <w:rPr>
-                <w:rStyle w:val="Hyperlink"/>
-                <w:noProof/>
-              </w:rPr>
-              <w:t>Workstation</w:t>
-            </w:r>
-            <w:r>
-              <w:rPr>
-                <w:noProof/>
-                <w:webHidden/>
-              </w:rPr>
-              <w:tab/>
-            </w:r>
-            <w:r>
-              <w:rPr>
-                <w:noProof/>
-                <w:webHidden/>
-              </w:rPr>
-              <w:fldChar w:fldCharType="begin"/>
-            </w:r>
-            <w:r>
-              <w:rPr>
-                <w:noProof/>
-                <w:webHidden/>
-              </w:rPr>
-              <w:instrText xml:space="preserve"> PAGEREF _Toc72013699 \h </w:instrText>
-            </w:r>
-            <w:r>
-              <w:rPr>
-                <w:noProof/>
-                <w:webHidden/>
-              </w:rPr>
-            </w:r>
-            <w:r>
-              <w:rPr>
-                <w:noProof/>
-                <w:webHidden/>
-              </w:rPr>
-              <w:fldChar w:fldCharType="separate"/>
-            </w:r>
-            <w:r>
-              <w:rPr>
-                <w:noProof/>
-                <w:webHidden/>
-              </w:rPr>
-              <w:t>4</w:t>
-            </w:r>
-            <w:r>
-              <w:rPr>
-                <w:noProof/>
-                <w:webHidden/>
-              </w:rPr>
-              <w:fldChar w:fldCharType="end"/>
-            </w:r>
-          </w:hyperlink>
-        </w:p>
-        <w:p>
-          <w:pPr>
-            <w:pStyle w:val="TOC3"/>
-            <w:tabs>
-              <w:tab w:val="right" w:leader="dot" w:pos="9016"/>
-            </w:tabs>
-            <w:rPr>
-              <w:rFonts w:eastAsiaTheme="minorEastAsia"/>
-              <w:noProof/>
-              <w:lang w:eastAsia="en-GB"/>
-            </w:rPr>
-          </w:pPr>
-          <w:hyperlink w:anchor="_Toc72013700" w:history="1">
-            <w:r>
-              <w:rPr>
-                <w:rStyle w:val="Hyperlink"/>
-                <w:noProof/>
-              </w:rPr>
-              <w:t>Wireless Access Point</w:t>
-            </w:r>
-            <w:r>
-              <w:rPr>
-                <w:noProof/>
-                <w:webHidden/>
-              </w:rPr>
-              <w:tab/>
-            </w:r>
-            <w:r>
-              <w:rPr>
-                <w:noProof/>
-                <w:webHidden/>
-              </w:rPr>
-              <w:fldChar w:fldCharType="begin"/>
-            </w:r>
-            <w:r>
-              <w:rPr>
-                <w:noProof/>
-                <w:webHidden/>
-              </w:rPr>
-              <w:instrText xml:space="preserve"> PAGEREF _Toc72013700 \h </w:instrText>
-            </w:r>
-            <w:r>
-              <w:rPr>
-                <w:noProof/>
-                <w:webHidden/>
-              </w:rPr>
-            </w:r>
-            <w:r>
-              <w:rPr>
-                <w:noProof/>
-                <w:webHidden/>
-              </w:rPr>
-              <w:fldChar w:fldCharType="separate"/>
-            </w:r>
-            <w:r>
-              <w:rPr>
-                <w:noProof/>
-                <w:webHidden/>
-              </w:rPr>
-              <w:t>4</w:t>
-            </w:r>
-            <w:r>
-              <w:rPr>
-                <w:noProof/>
-                <w:webHidden/>
-              </w:rPr>
-              <w:fldChar w:fldCharType="end"/>
-            </w:r>
-          </w:hyperlink>
-        </w:p>
-        <w:p>
-          <w:pPr>
-            <w:pStyle w:val="TOC3"/>
-            <w:tabs>
-              <w:tab w:val="right" w:leader="dot" w:pos="9016"/>
-            </w:tabs>
-            <w:rPr>
-              <w:rFonts w:eastAsiaTheme="minorEastAsia"/>
-              <w:noProof/>
-              <w:lang w:eastAsia="en-GB"/>
-            </w:rPr>
-          </w:pPr>
-          <w:hyperlink w:anchor="_Toc72013701" w:history="1">
-            <w:r>
-              <w:rPr>
-                <w:rStyle w:val="Hyperlink"/>
-                <w:noProof/>
-              </w:rPr>
-              <w:t>Gateway</w:t>
-            </w:r>
-            <w:r>
-              <w:rPr>
-                <w:noProof/>
-                <w:webHidden/>
-              </w:rPr>
-              <w:tab/>
-            </w:r>
-            <w:r>
-              <w:rPr>
-                <w:noProof/>
-                <w:webHidden/>
-              </w:rPr>
-              <w:fldChar w:fldCharType="begin"/>
-            </w:r>
-            <w:r>
-              <w:rPr>
-                <w:noProof/>
-                <w:webHidden/>
-              </w:rPr>
-              <w:instrText xml:space="preserve"> PAGEREF _Toc72013701 \h </w:instrText>
-            </w:r>
-            <w:r>
-              <w:rPr>
-                <w:noProof/>
-                <w:webHidden/>
-              </w:rPr>
-            </w:r>
-            <w:r>
-              <w:rPr>
-                <w:noProof/>
-                <w:webHidden/>
-              </w:rPr>
-              <w:fldChar w:fldCharType="separate"/>
-            </w:r>
-            <w:r>
-              <w:rPr>
-                <w:noProof/>
-                <w:webHidden/>
-              </w:rPr>
-              <w:t>4</w:t>
-            </w:r>
-            <w:r>
-              <w:rPr>
-                <w:noProof/>
-                <w:webHidden/>
-              </w:rPr>
-              <w:fldChar w:fldCharType="end"/>
-            </w:r>
-          </w:hyperlink>
-        </w:p>
-        <w:p>
-          <w:pPr>
-            <w:pStyle w:val="TOC3"/>
-            <w:tabs>
-              <w:tab w:val="right" w:leader="dot" w:pos="9016"/>
-            </w:tabs>
-            <w:rPr>
-              <w:rFonts w:eastAsiaTheme="minorEastAsia"/>
-              <w:noProof/>
-              <w:lang w:eastAsia="en-GB"/>
-            </w:rPr>
-          </w:pPr>
-          <w:hyperlink w:anchor="_Toc72013702" w:history="1">
-            <w:r>
-              <w:rPr>
-                <w:rStyle w:val="Hyperlink"/>
-                <w:noProof/>
-              </w:rPr>
-              <w:t>Multilayer Switch</w:t>
-            </w:r>
-            <w:r>
-              <w:rPr>
-                <w:noProof/>
-                <w:webHidden/>
-              </w:rPr>
-              <w:tab/>
-            </w:r>
-            <w:r>
-              <w:rPr>
-                <w:noProof/>
-                <w:webHidden/>
-              </w:rPr>
-              <w:fldChar w:fldCharType="begin"/>
-            </w:r>
-            <w:r>
-              <w:rPr>
-                <w:noProof/>
-                <w:webHidden/>
-              </w:rPr>
-              <w:instrText xml:space="preserve"> PAGEREF _Toc72013702 \h </w:instrText>
-            </w:r>
-            <w:r>
-              <w:rPr>
-                <w:noProof/>
-                <w:webHidden/>
-              </w:rPr>
-            </w:r>
-            <w:r>
-              <w:rPr>
-                <w:noProof/>
-                <w:webHidden/>
-              </w:rPr>
-              <w:fldChar w:fldCharType="separate"/>
-            </w:r>
-            <w:r>
-              <w:rPr>
-                <w:noProof/>
-                <w:webHidden/>
-              </w:rPr>
-              <w:t>4</w:t>
-            </w:r>
-            <w:r>
-              <w:rPr>
-                <w:noProof/>
-                <w:webHidden/>
-              </w:rPr>
-              <w:fldChar w:fldCharType="end"/>
-            </w:r>
-          </w:hyperlink>
-        </w:p>
-        <w:p>
-          <w:pPr>
-            <w:pStyle w:val="TOC3"/>
-            <w:tabs>
-              <w:tab w:val="right" w:leader="dot" w:pos="9016"/>
-            </w:tabs>
-            <w:rPr>
-              <w:rFonts w:eastAsiaTheme="minorEastAsia"/>
-              <w:noProof/>
-              <w:lang w:eastAsia="en-GB"/>
-            </w:rPr>
-          </w:pPr>
-          <w:hyperlink w:anchor="_Toc72013703" w:history="1">
-            <w:r>
-              <w:rPr>
-                <w:rStyle w:val="Hyperlink"/>
-                <w:noProof/>
-              </w:rPr>
-              <w:t>Proxy Server</w:t>
-            </w:r>
-            <w:r>
-              <w:rPr>
-                <w:noProof/>
-                <w:webHidden/>
-              </w:rPr>
-              <w:tab/>
-            </w:r>
-            <w:r>
-              <w:rPr>
-                <w:noProof/>
-                <w:webHidden/>
-              </w:rPr>
-              <w:fldChar w:fldCharType="begin"/>
-            </w:r>
-            <w:r>
-              <w:rPr>
-                <w:noProof/>
-                <w:webHidden/>
-              </w:rPr>
-              <w:instrText xml:space="preserve"> PAGEREF _Toc72013703 \h </w:instrText>
-            </w:r>
-            <w:r>
-              <w:rPr>
-                <w:noProof/>
-                <w:webHidden/>
-              </w:rPr>
-            </w:r>
-            <w:r>
-              <w:rPr>
-                <w:noProof/>
-                <w:webHidden/>
-              </w:rPr>
-              <w:fldChar w:fldCharType="separate"/>
-            </w:r>
-            <w:r>
-              <w:rPr>
-                <w:noProof/>
-                <w:webHidden/>
-              </w:rPr>
-              <w:t>4</w:t>
-            </w:r>
-            <w:r>
-              <w:rPr>
-                <w:noProof/>
-                <w:webHidden/>
-              </w:rPr>
-              <w:fldChar w:fldCharType="end"/>
-            </w:r>
-          </w:hyperlink>
-        </w:p>
-        <w:p>
-          <w:pPr>
-            <w:pStyle w:val="TOC3"/>
-            <w:tabs>
-              <w:tab w:val="right" w:leader="dot" w:pos="9016"/>
-            </w:tabs>
-            <w:rPr>
-              <w:rFonts w:eastAsiaTheme="minorEastAsia"/>
-              <w:noProof/>
-              <w:lang w:eastAsia="en-GB"/>
-            </w:rPr>
-          </w:pPr>
-          <w:hyperlink w:anchor="_Toc72013704" w:history="1">
-            <w:r>
-              <w:rPr>
-                <w:rStyle w:val="Hyperlink"/>
-                <w:noProof/>
-              </w:rPr>
-              <w:t>VPN</w:t>
-            </w:r>
-            <w:r>
-              <w:rPr>
-                <w:noProof/>
-                <w:webHidden/>
-              </w:rPr>
-              <w:tab/>
-            </w:r>
-            <w:r>
-              <w:rPr>
-                <w:noProof/>
-                <w:webHidden/>
-              </w:rPr>
-              <w:fldChar w:fldCharType="begin"/>
-            </w:r>
-            <w:r>
-              <w:rPr>
-                <w:noProof/>
-                <w:webHidden/>
-              </w:rPr>
-              <w:instrText xml:space="preserve"> PAGEREF _Toc72013704 \h </w:instrText>
-            </w:r>
-            <w:r>
-              <w:rPr>
-                <w:noProof/>
-                <w:webHidden/>
-              </w:rPr>
-            </w:r>
-            <w:r>
-              <w:rPr>
-                <w:noProof/>
-                <w:webHidden/>
-              </w:rPr>
-              <w:fldChar w:fldCharType="separate"/>
-            </w:r>
-            <w:r>
-              <w:rPr>
-                <w:noProof/>
-                <w:webHidden/>
-              </w:rPr>
-              <w:t>4</w:t>
+              <w:t>20</w:t>
             </w:r>
             <w:r>
               <w:rPr>
@@ -3688,13 +4456,13 @@
               <w:lang w:eastAsia="en-GB"/>
             </w:rPr>
           </w:pPr>
-          <w:hyperlink w:anchor="_Toc72013705" w:history="1">
+          <w:hyperlink w:anchor="_Toc72024339" w:history="1">
             <w:r>
               <w:rPr>
                 <w:rStyle w:val="Hyperlink"/>
                 <w:noProof/>
               </w:rPr>
-              <w:t>Layer 12 – Exercise 1</w:t>
+              <w:t>Conclusion</w:t>
             </w:r>
             <w:r>
               <w:rPr>
@@ -3715,7 +4483,7 @@
                 <w:noProof/>
                 <w:webHidden/>
               </w:rPr>
-              <w:instrText xml:space="preserve"> PAGEREF _Toc72013705 \h </w:instrText>
+              <w:instrText xml:space="preserve"> PAGEREF _Toc72024339 \h </w:instrText>
             </w:r>
             <w:r>
               <w:rPr>
@@ -3735,77 +4503,7 @@
                 <w:noProof/>
                 <w:webHidden/>
               </w:rPr>
-              <w:t>4</w:t>
-            </w:r>
-            <w:r>
-              <w:rPr>
-                <w:noProof/>
-                <w:webHidden/>
-              </w:rPr>
-              <w:fldChar w:fldCharType="end"/>
-            </w:r>
-          </w:hyperlink>
-        </w:p>
-        <w:p>
-          <w:pPr>
-            <w:pStyle w:val="TOC3"/>
-            <w:tabs>
-              <w:tab w:val="right" w:leader="dot" w:pos="9016"/>
-            </w:tabs>
-            <w:rPr>
-              <w:rFonts w:eastAsiaTheme="minorEastAsia"/>
-              <w:noProof/>
-              <w:lang w:eastAsia="en-GB"/>
-            </w:rPr>
-          </w:pPr>
-          <w:hyperlink w:anchor="_Toc72013706" w:history="1">
-            <w:r>
-              <w:rPr>
-                <w:rStyle w:val="Hyperlink"/>
-                <w:noProof/>
-              </w:rPr>
-              <w:t>A History of Personal Computers</w:t>
-            </w:r>
-            <w:r>
-              <w:rPr>
-                <w:noProof/>
-                <w:webHidden/>
-              </w:rPr>
-              <w:tab/>
-            </w:r>
-            <w:r>
-              <w:rPr>
-                <w:noProof/>
-                <w:webHidden/>
-              </w:rPr>
-              <w:fldChar w:fldCharType="begin"/>
-            </w:r>
-            <w:r>
-              <w:rPr>
-                <w:noProof/>
-                <w:webHidden/>
-              </w:rPr>
-              <w:instrText xml:space="preserve"> PAGEREF _Toc72013706 \h </w:instrText>
-            </w:r>
-            <w:r>
-              <w:rPr>
-                <w:noProof/>
-                <w:webHidden/>
-              </w:rPr>
-            </w:r>
-            <w:r>
-              <w:rPr>
-                <w:noProof/>
-                <w:webHidden/>
-              </w:rPr>
-              <w:fldChar w:fldCharType="separate"/>
-            </w:r>
-            <w:r>
-              <w:rPr>
-                <w:noProof/>
-                <w:webHidden/>
-              </w:rPr>
-              <w:t>4</w:t>
+              <w:t>21</w:t>
             </w:r>
             <w:r>
               <w:rPr>
@@ -3844,7 +4542,7 @@
       <w:pPr>
         <w:pStyle w:val="Heading1"/>
       </w:pPr>
-      <w:bookmarkStart w:id="0" w:name="_Toc72013670"/>
+      <w:bookmarkStart w:id="0" w:name="_Toc72024293"/>
       <w:r>
         <w:lastRenderedPageBreak/>
         <w:t>H</w:t>
@@ -3858,9 +4556,11 @@
       <w:pPr>
         <w:pStyle w:val="Heading2"/>
       </w:pPr>
+      <w:bookmarkStart w:id="1" w:name="_Toc72024294"/>
       <w:r>
         <w:t>Preface</w:t>
       </w:r>
+      <w:bookmarkEnd w:id="1"/>
     </w:p>
     <w:p>
       <w:pPr>
@@ -3882,11 +4582,9 @@
       <w:r>
         <w:t xml:space="preserve">Steps taken on Windows are </w:t>
       </w:r>
-      <w:proofErr w:type="gramStart"/>
-      <w:r>
-        <w:t>similar to</w:t>
-      </w:r>
-      <w:proofErr w:type="gramEnd"/>
+      <w:r>
+        <w:t>like</w:t>
+      </w:r>
       <w:r>
         <w:t xml:space="preserve"> steps taken on other operating systems such as Linux and OSX, but menus and terminology may be different.</w:t>
       </w:r>
@@ -3895,17 +4593,21 @@
       <w:pPr>
         <w:pStyle w:val="Heading2"/>
       </w:pPr>
+      <w:bookmarkStart w:id="2" w:name="_Toc72024295"/>
       <w:r>
         <w:t>Task One</w:t>
       </w:r>
+      <w:bookmarkEnd w:id="2"/>
     </w:p>
     <w:p>
       <w:pPr>
         <w:pStyle w:val="Heading3"/>
       </w:pPr>
+      <w:bookmarkStart w:id="3" w:name="_Toc72024296"/>
       <w:r>
         <w:t>Brief</w:t>
       </w:r>
+      <w:bookmarkEnd w:id="3"/>
     </w:p>
     <w:p>
       <w:pPr>
@@ -3932,9 +4634,11 @@
       <w:pPr>
         <w:pStyle w:val="Heading3"/>
       </w:pPr>
+      <w:bookmarkStart w:id="4" w:name="_Toc72024297"/>
       <w:r>
         <w:t>Troubleshooting</w:t>
       </w:r>
+      <w:bookmarkEnd w:id="4"/>
     </w:p>
     <w:p>
       <w:pPr>
@@ -4118,6 +4822,7 @@
         </w:rPr>
       </w:pPr>
       <w:r>
+        <w:lastRenderedPageBreak/>
         <w:t>Right click the printer in question and click on ‘See what’s printing’.</w:t>
       </w:r>
       <w:r>
@@ -4233,6 +4938,9 @@
         <w:pStyle w:val="NoSpacing"/>
       </w:pPr>
       <w:r>
+        <w:rPr>
+          <w:noProof/>
+        </w:rPr>
         <w:drawing>
           <wp:inline distT="0" distB="0" distL="0" distR="0" wp14:anchorId="52B34211" wp14:editId="6E21B272">
             <wp:extent cx="3289738" cy="3027317"/>
@@ -4339,6 +5047,10 @@
         <w:pStyle w:val="NoSpacing"/>
       </w:pPr>
       <w:r>
+        <w:rPr>
+          <w:noProof/>
+        </w:rPr>
+        <w:lastRenderedPageBreak/>
         <w:drawing>
           <wp:inline distT="0" distB="0" distL="0" distR="0" wp14:anchorId="1DE8D449" wp14:editId="00FF359A">
             <wp:extent cx="1446032" cy="2270234"/>
@@ -4425,17 +5137,21 @@
       <w:pPr>
         <w:pStyle w:val="Heading2"/>
       </w:pPr>
+      <w:bookmarkStart w:id="5" w:name="_Toc72024298"/>
       <w:r>
         <w:t>Task Two</w:t>
       </w:r>
+      <w:bookmarkEnd w:id="5"/>
     </w:p>
     <w:p>
       <w:pPr>
         <w:pStyle w:val="Heading3"/>
       </w:pPr>
+      <w:bookmarkStart w:id="6" w:name="_Toc72024299"/>
       <w:r>
         <w:t>Brief</w:t>
       </w:r>
+      <w:bookmarkEnd w:id="6"/>
     </w:p>
     <w:p>
       <w:pPr>
@@ -4471,9 +5187,11 @@
       <w:pPr>
         <w:pStyle w:val="Heading3"/>
       </w:pPr>
+      <w:bookmarkStart w:id="7" w:name="_Toc72024300"/>
       <w:r>
         <w:t>Troubleshooting</w:t>
       </w:r>
+      <w:bookmarkEnd w:id="7"/>
     </w:p>
     <w:p>
       <w:pPr>
@@ -4596,8 +5314,10 @@
         <w:rPr>
           <w:rStyle w:val="Heading4Char"/>
           <w:rFonts w:cstheme="minorHAnsi"/>
+          <w:noProof/>
           <w:color w:val="000000" w:themeColor="text1"/>
         </w:rPr>
+        <w:lastRenderedPageBreak/>
         <w:drawing>
           <wp:inline distT="0" distB="0" distL="0" distR="0" wp14:anchorId="69ECB744" wp14:editId="393FA2C4">
             <wp:extent cx="3962953" cy="2076740"/>
@@ -4680,17 +5400,21 @@
       <w:pPr>
         <w:pStyle w:val="Heading2"/>
       </w:pPr>
+      <w:bookmarkStart w:id="8" w:name="_Toc72024301"/>
       <w:r>
         <w:t>Task Three</w:t>
       </w:r>
+      <w:bookmarkEnd w:id="8"/>
     </w:p>
     <w:p>
       <w:pPr>
         <w:pStyle w:val="Heading3"/>
       </w:pPr>
+      <w:bookmarkStart w:id="9" w:name="_Toc72024302"/>
       <w:r>
         <w:t>Brief</w:t>
       </w:r>
+      <w:bookmarkEnd w:id="9"/>
     </w:p>
     <w:p>
       <w:pPr>
@@ -4728,9 +5452,11 @@
       <w:pPr>
         <w:pStyle w:val="Heading3"/>
       </w:pPr>
+      <w:bookmarkStart w:id="10" w:name="_Toc72024303"/>
       <w:r>
         <w:t>Troubleshooting</w:t>
       </w:r>
+      <w:bookmarkEnd w:id="10"/>
     </w:p>
     <w:p>
       <w:pPr>
@@ -4971,7 +5697,9 @@
       <w:r>
         <w:rPr>
           <w:rStyle w:val="NoSpacingChar"/>
-        </w:rPr>
+          <w:noProof/>
+        </w:rPr>
+        <w:lastRenderedPageBreak/>
         <w:drawing>
           <wp:inline distT="0" distB="0" distL="0" distR="0" wp14:anchorId="3ECF40F9" wp14:editId="2FFC75FC">
             <wp:extent cx="5731510" cy="2442845"/>
@@ -5133,6 +5861,7 @@
         <w:rPr>
           <w:rStyle w:val="NoSpacingChar"/>
           <w:rFonts w:cstheme="minorHAnsi"/>
+          <w:noProof/>
           <w:color w:val="000000" w:themeColor="text1"/>
         </w:rPr>
         <w:drawing>
@@ -5588,23 +6317,13 @@
                 <w:color w:val="000000" w:themeColor="text1"/>
               </w:rPr>
             </w:pPr>
-            <w:proofErr w:type="spellStart"/>
             <w:r>
               <w:rPr>
                 <w:rStyle w:val="NoSpacingChar"/>
                 <w:rFonts w:cstheme="minorHAnsi"/>
                 <w:color w:val="000000" w:themeColor="text1"/>
               </w:rPr>
-              <w:t>X.XGhz</w:t>
-            </w:r>
-            <w:proofErr w:type="spellEnd"/>
-            <w:r>
-              <w:rPr>
-                <w:rStyle w:val="NoSpacingChar"/>
-                <w:rFonts w:cstheme="minorHAnsi"/>
-                <w:color w:val="000000" w:themeColor="text1"/>
-              </w:rPr>
-              <w:t xml:space="preserve"> Quad Core</w:t>
+              <w:t>X.XGhz Quad Core</w:t>
             </w:r>
           </w:p>
         </w:tc>
@@ -5621,23 +6340,13 @@
                 <w:color w:val="000000" w:themeColor="text1"/>
               </w:rPr>
             </w:pPr>
-            <w:proofErr w:type="spellStart"/>
             <w:r>
               <w:rPr>
                 <w:rStyle w:val="NoSpacingChar"/>
                 <w:rFonts w:cstheme="minorHAnsi"/>
                 <w:color w:val="000000" w:themeColor="text1"/>
               </w:rPr>
-              <w:t>X.XGhz</w:t>
-            </w:r>
-            <w:proofErr w:type="spellEnd"/>
-            <w:r>
-              <w:rPr>
-                <w:rStyle w:val="NoSpacingChar"/>
-                <w:rFonts w:cstheme="minorHAnsi"/>
-                <w:color w:val="000000" w:themeColor="text1"/>
-              </w:rPr>
-              <w:t xml:space="preserve"> Dual Core</w:t>
+              <w:t>X.XGhz Dual Core</w:t>
             </w:r>
           </w:p>
         </w:tc>
@@ -6033,6 +6742,7 @@
         <w:br/>
       </w:r>
       <w:r>
+        <w:lastRenderedPageBreak/>
         <w:br/>
       </w:r>
       <w:r>
@@ -6081,6 +6791,9 @@
         <w:br/>
       </w:r>
       <w:r>
+        <w:rPr>
+          <w:noProof/>
+        </w:rPr>
         <w:drawing>
           <wp:inline distT="0" distB="0" distL="0" distR="0" wp14:anchorId="67084337" wp14:editId="20C55CA7">
             <wp:extent cx="5731510" cy="4631690"/>
@@ -6132,6 +6845,7 @@
         <w:jc w:val="both"/>
       </w:pPr>
       <w:r>
+        <w:lastRenderedPageBreak/>
         <w:t>If not, we must continue our troubleshooting by using further tools. A brief explanation of the main tools I have used extensively in my experience as both a first line tech support and Systems Administrator roles is listed below.</w:t>
       </w:r>
       <w:r>
@@ -6180,6 +6894,9 @@
         <w:pStyle w:val="NoSpacing"/>
       </w:pPr>
       <w:r>
+        <w:rPr>
+          <w:noProof/>
+        </w:rPr>
         <w:drawing>
           <wp:inline distT="0" distB="0" distL="0" distR="0" wp14:anchorId="719CDE8E" wp14:editId="074506E6">
             <wp:extent cx="5731510" cy="4947920"/>
@@ -6321,6 +7038,9 @@
         <w:pStyle w:val="NoSpacing"/>
       </w:pPr>
       <w:r>
+        <w:rPr>
+          <w:noProof/>
+        </w:rPr>
         <w:drawing>
           <wp:inline distT="0" distB="0" distL="0" distR="0" wp14:anchorId="1ECE49B0" wp14:editId="1F04CBFA">
             <wp:extent cx="5731510" cy="4148455"/>
@@ -6488,11 +7208,11 @@
       <w:pPr>
         <w:pStyle w:val="Heading1"/>
       </w:pPr>
-      <w:bookmarkStart w:id="1" w:name="_Toc72013671"/>
+      <w:bookmarkStart w:id="11" w:name="_Toc72024304"/>
       <w:r>
         <w:t>Network Troubleshooting</w:t>
       </w:r>
-      <w:bookmarkEnd w:id="1"/>
+      <w:bookmarkEnd w:id="11"/>
     </w:p>
     <w:p>
       <w:pPr>
@@ -6509,13 +7229,7 @@
         <w:t xml:space="preserve"> and I had the IP addressing scheme available</w:t>
       </w:r>
       <w:r>
-        <w:t xml:space="preserve"> </w:t>
-      </w:r>
-      <w:r>
-        <w:t>I decided to approach this just as I would any real-world scenario.</w:t>
-      </w:r>
-      <w:r>
-        <w:t xml:space="preserve"> So that I could begin detecting what problems were present, what the symptoms were, and how many machines were affected I started by identifying any visual problems and making notes of these as I went along.</w:t>
+        <w:t xml:space="preserve"> I decided to approach this just as I would any real-world scenario. So that I could begin detecting what problems were present, what the symptoms were, and how many machines were affected I started by identifying any visual problems and making notes of these as I went along.</w:t>
       </w:r>
     </w:p>
     <w:p>
@@ -6555,6 +7269,9 @@
         <w:pStyle w:val="NoSpacing"/>
       </w:pPr>
       <w:r>
+        <w:rPr>
+          <w:noProof/>
+        </w:rPr>
         <w:drawing>
           <wp:inline distT="0" distB="0" distL="0" distR="0" wp14:anchorId="7A3D5E1D" wp14:editId="04DE36EE">
             <wp:extent cx="5731510" cy="2006600"/>
@@ -6636,6 +7353,10 @@
         <w:pStyle w:val="NoSpacing"/>
       </w:pPr>
       <w:r>
+        <w:rPr>
+          <w:noProof/>
+        </w:rPr>
+        <w:lastRenderedPageBreak/>
         <w:drawing>
           <wp:inline distT="0" distB="0" distL="0" distR="0" wp14:anchorId="4061DBA2" wp14:editId="0533A85A">
             <wp:extent cx="3677163" cy="2000529"/>
@@ -6704,6 +7425,9 @@
         <w:pStyle w:val="NoSpacing"/>
       </w:pPr>
       <w:r>
+        <w:rPr>
+          <w:noProof/>
+        </w:rPr>
         <w:drawing>
           <wp:inline distT="0" distB="0" distL="0" distR="0" wp14:anchorId="5CD8823B" wp14:editId="7908F1DD">
             <wp:extent cx="4601217" cy="3181794"/>
@@ -6775,6 +7499,10 @@
         <w:pStyle w:val="NoSpacing"/>
       </w:pPr>
       <w:r>
+        <w:rPr>
+          <w:noProof/>
+        </w:rPr>
+        <w:lastRenderedPageBreak/>
         <w:drawing>
           <wp:inline distT="0" distB="0" distL="0" distR="0" wp14:anchorId="014024ED" wp14:editId="14D557B7">
             <wp:extent cx="3829584" cy="2019582"/>
@@ -6889,31 +7617,31 @@
       <w:pPr>
         <w:pStyle w:val="Heading1"/>
       </w:pPr>
-      <w:bookmarkStart w:id="2" w:name="_Toc72013673"/>
+      <w:bookmarkStart w:id="12" w:name="_Toc72024305"/>
       <w:r>
         <w:t>Exercise Portfolio</w:t>
       </w:r>
-      <w:bookmarkEnd w:id="2"/>
+      <w:bookmarkEnd w:id="12"/>
     </w:p>
     <w:p>
       <w:pPr>
         <w:pStyle w:val="Heading2"/>
       </w:pPr>
-      <w:bookmarkStart w:id="3" w:name="_Toc72013674"/>
+      <w:bookmarkStart w:id="13" w:name="_Toc72024306"/>
       <w:r>
         <w:t>Unit 1 – Exercise 1</w:t>
       </w:r>
-      <w:bookmarkEnd w:id="3"/>
+      <w:bookmarkEnd w:id="13"/>
     </w:p>
     <w:p>
       <w:pPr>
         <w:pStyle w:val="Heading3"/>
       </w:pPr>
-      <w:bookmarkStart w:id="4" w:name="_Toc72013675"/>
+      <w:bookmarkStart w:id="14" w:name="_Toc72024307"/>
       <w:r>
         <w:t>Requirement</w:t>
       </w:r>
-      <w:bookmarkEnd w:id="4"/>
+      <w:bookmarkEnd w:id="14"/>
     </w:p>
     <w:p>
       <w:pPr>
@@ -7016,7 +7744,11 @@
         <w:jc w:val="both"/>
       </w:pPr>
       <w:r>
-        <w:t>When a device is attached via USB it uses the plug and play specification which allows the host to automatically detect the device type and load a driver for it and begin transmitting data. From I high level perspective data is sent between the peripheral and host system in a very similar way to how data is sent across network devices – a packet. Some of the information in this packet includes the source and destination, as well as the length of the data that is being transferred.</w:t>
+        <w:t xml:space="preserve">When a device is attached via USB it uses the plug and play specification which allows the host to automatically detect the device type and load a driver for it and begin transmitting data. From I high level perspective data is sent between the peripheral and host system in a very similar way to how </w:t>
+      </w:r>
+      <w:r>
+        <w:lastRenderedPageBreak/>
+        <w:t>data is sent across network devices – a packet. Some of the information in this packet includes the source and destination, as well as the length of the data that is being transferred.</w:t>
       </w:r>
     </w:p>
     <w:p>
@@ -7059,11 +7791,9 @@
       <w:r>
         <w:t xml:space="preserve">April 2000 saw the release of the USB 2.0 specification and perhaps was the driving force for major companies such as HP, NEC, </w:t>
       </w:r>
-      <w:proofErr w:type="gramStart"/>
-      <w:r>
-        <w:t>Philips</w:t>
-      </w:r>
-      <w:proofErr w:type="gramEnd"/>
+      <w:r>
+        <w:t>Philips,</w:t>
+      </w:r>
       <w:r>
         <w:t xml:space="preserve"> and Intel to invest heavy research and development into increasing the transfer speeds that USB is capable of. Overwhelming success was the result, as USB 2.0 was released to consumers with a data transfer speed of 480Mbit/s. </w:t>
       </w:r>
@@ -7189,7 +7919,11 @@
         <w:jc w:val="both"/>
       </w:pPr>
       <w:r>
-        <w:t xml:space="preserve">Whilst my overall opinion of the USB is a highly positive one, I believe it to be far from perfect. In addition to some of the disadvantages mentioned there has seen an increase in ‘counterfeit’ devices sold online. These drives are advertised with a large capacity but are usually drives with built in files that have been edited to display the higher value to a consumer. </w:t>
+        <w:t xml:space="preserve">Whilst my overall opinion of the USB is a highly positive one, I believe it to be far from perfect. In addition to some of the disadvantages mentioned there has seen an increase in ‘counterfeit’ devices </w:t>
+      </w:r>
+      <w:r>
+        <w:lastRenderedPageBreak/>
+        <w:t xml:space="preserve">sold online. These drives are advertised with a large capacity but are usually drives with built in files that have been edited to display the higher value to a consumer. </w:t>
       </w:r>
     </w:p>
     <w:p>
@@ -7236,21 +7970,21 @@
       <w:pPr>
         <w:pStyle w:val="Heading2"/>
       </w:pPr>
-      <w:bookmarkStart w:id="5" w:name="_Toc72013676"/>
+      <w:bookmarkStart w:id="15" w:name="_Toc72024308"/>
       <w:r>
         <w:t>Unit 7 – Exercise 1</w:t>
       </w:r>
-      <w:bookmarkEnd w:id="5"/>
+      <w:bookmarkEnd w:id="15"/>
     </w:p>
     <w:p>
       <w:pPr>
         <w:pStyle w:val="Heading3"/>
       </w:pPr>
-      <w:bookmarkStart w:id="6" w:name="_Toc72013677"/>
+      <w:bookmarkStart w:id="16" w:name="_Toc72024309"/>
       <w:r>
         <w:t>Requirement</w:t>
       </w:r>
-      <w:bookmarkEnd w:id="6"/>
+      <w:bookmarkEnd w:id="16"/>
     </w:p>
     <w:p>
       <w:pPr>
@@ -7279,11 +8013,11 @@
         <w:pStyle w:val="Heading3"/>
         <w:jc w:val="both"/>
       </w:pPr>
-      <w:bookmarkStart w:id="7" w:name="_Toc72013678"/>
+      <w:bookmarkStart w:id="17" w:name="_Toc72024310"/>
       <w:r>
         <w:t>Intranet</w:t>
       </w:r>
-      <w:bookmarkEnd w:id="7"/>
+      <w:bookmarkEnd w:id="17"/>
     </w:p>
     <w:p>
       <w:pPr>
@@ -7672,11 +8406,11 @@
       <w:pPr>
         <w:pStyle w:val="Heading3"/>
       </w:pPr>
-      <w:bookmarkStart w:id="8" w:name="_Toc72013679"/>
+      <w:bookmarkStart w:id="18" w:name="_Toc72024311"/>
       <w:r>
         <w:t>Extranet</w:t>
       </w:r>
-      <w:bookmarkEnd w:id="8"/>
+      <w:bookmarkEnd w:id="18"/>
     </w:p>
     <w:p>
       <w:pPr>
@@ -7753,6 +8487,7 @@
         <w:jc w:val="both"/>
       </w:pPr>
       <w:r>
+        <w:lastRenderedPageBreak/>
         <w:t>An Extranet is like an Intranet, but is intended not only for internal stakeholders, but also for external ones such as third-party vendors, customers, and suppliers. Login portals are usually more likely to be found as part of the infrastructure of an extranet to segregate out permissions for the different type of stakeholders logging in.</w:t>
       </w:r>
     </w:p>
@@ -7806,23 +8541,7 @@
             <w:sz w:val="18"/>
             <w:szCs w:val="18"/>
           </w:rPr>
-          <w:t>https://www.allbusiness</w:t>
-        </w:r>
-        <w:r>
-          <w:rPr>
-            <w:rStyle w:val="Hyperlink"/>
-            <w:sz w:val="18"/>
-            <w:szCs w:val="18"/>
-          </w:rPr>
-          <w:t>.</w:t>
-        </w:r>
-        <w:r>
-          <w:rPr>
-            <w:rStyle w:val="Hyperlink"/>
-            <w:sz w:val="18"/>
-            <w:szCs w:val="18"/>
-          </w:rPr>
-          <w:t>com/the-benefits-of-an-extranet-1283-1.html</w:t>
+          <w:t>https://www.allbusiness.com/the-benefits-of-an-extranet-1283-1.html</w:t>
         </w:r>
       </w:hyperlink>
     </w:p>
@@ -7921,35 +8640,7 @@
           <w:sz w:val="18"/>
           <w:szCs w:val="18"/>
         </w:rPr>
-        <w:t>, 2018</w:t>
-      </w:r>
-      <w:r>
-        <w:rPr>
-          <w:sz w:val="18"/>
-          <w:szCs w:val="18"/>
-        </w:rPr>
-        <w:t xml:space="preserve"> | </w:t>
-      </w:r>
-      <w:r>
-        <w:rPr>
-          <w:sz w:val="18"/>
-          <w:szCs w:val="18"/>
-        </w:rPr>
-        <w:t>IONOS</w:t>
-      </w:r>
-      <w:r>
-        <w:rPr>
-          <w:sz w:val="18"/>
-          <w:szCs w:val="18"/>
-        </w:rPr>
-        <w:t xml:space="preserve"> | </w:t>
-      </w:r>
-      <w:r>
-        <w:rPr>
-          <w:sz w:val="18"/>
-          <w:szCs w:val="18"/>
-        </w:rPr>
-        <w:t xml:space="preserve">What is an extranet, and how can I use it? | </w:t>
+        <w:t xml:space="preserve">, 2018 | IONOS | What is an extranet, and how can I use it? | </w:t>
       </w:r>
       <w:hyperlink r:id="rId31" w:history="1">
         <w:r>
@@ -8023,21 +8714,21 @@
       <w:pPr>
         <w:pStyle w:val="Heading2"/>
       </w:pPr>
-      <w:bookmarkStart w:id="9" w:name="_Toc72013680"/>
+      <w:bookmarkStart w:id="19" w:name="_Toc72024312"/>
       <w:r>
         <w:t>LAN – Exercise 1</w:t>
       </w:r>
-      <w:bookmarkEnd w:id="9"/>
+      <w:bookmarkEnd w:id="19"/>
     </w:p>
     <w:p>
       <w:pPr>
         <w:pStyle w:val="Heading3"/>
       </w:pPr>
-      <w:bookmarkStart w:id="10" w:name="_Toc72013681"/>
+      <w:bookmarkStart w:id="20" w:name="_Toc72024313"/>
       <w:r>
         <w:t>Requirement</w:t>
       </w:r>
-      <w:bookmarkEnd w:id="10"/>
+      <w:bookmarkEnd w:id="20"/>
     </w:p>
     <w:p>
       <w:pPr>
@@ -8074,11 +8765,11 @@
       <w:pPr>
         <w:pStyle w:val="Heading3"/>
       </w:pPr>
-      <w:bookmarkStart w:id="11" w:name="_Toc72013682"/>
+      <w:bookmarkStart w:id="21" w:name="_Toc72024314"/>
       <w:r>
         <w:t>Fully Connected</w:t>
       </w:r>
-      <w:bookmarkEnd w:id="11"/>
+      <w:bookmarkEnd w:id="21"/>
     </w:p>
     <w:p>
       <w:r>
@@ -8265,6 +8956,7 @@
           <w:sz w:val="24"/>
           <w:szCs w:val="24"/>
         </w:rPr>
+        <w:lastRenderedPageBreak/>
         <w:t xml:space="preserve">Data transfer speed between devices is usually the highest of all topologies, since each machine has a separate physical cable connecting it to the other machines on the network. </w:t>
       </w:r>
     </w:p>
@@ -8445,11 +9137,11 @@
       <w:pPr>
         <w:pStyle w:val="Heading3"/>
       </w:pPr>
-      <w:bookmarkStart w:id="12" w:name="_Toc72013683"/>
+      <w:bookmarkStart w:id="22" w:name="_Toc72024315"/>
       <w:r>
         <w:t>Mesh</w:t>
       </w:r>
-      <w:bookmarkEnd w:id="12"/>
+      <w:bookmarkEnd w:id="22"/>
     </w:p>
     <w:p>
       <w:pPr>
@@ -8774,7 +9466,7 @@
           <w:szCs w:val="26"/>
         </w:rPr>
       </w:pPr>
-      <w:bookmarkStart w:id="13" w:name="_Toc72013684"/>
+      <w:bookmarkStart w:id="23" w:name="_Toc72024316"/>
       <w:r>
         <w:rPr>
           <w:sz w:val="26"/>
@@ -8782,7 +9474,7 @@
         </w:rPr>
         <w:t>Bus</w:t>
       </w:r>
-      <w:bookmarkEnd w:id="13"/>
+      <w:bookmarkEnd w:id="23"/>
     </w:p>
     <w:p>
       <w:pPr>
@@ -8813,6 +9505,7 @@
           <w:sz w:val="24"/>
           <w:szCs w:val="24"/>
         </w:rPr>
+        <w:lastRenderedPageBreak/>
         <w:drawing>
           <wp:inline distT="0" distB="0" distL="0" distR="0" wp14:anchorId="298F1370" wp14:editId="70E973DF">
             <wp:extent cx="3025775" cy="1517650"/>
@@ -9088,11 +9781,11 @@
       <w:pPr>
         <w:pStyle w:val="Heading3"/>
       </w:pPr>
-      <w:bookmarkStart w:id="14" w:name="_Toc72013685"/>
+      <w:bookmarkStart w:id="24" w:name="_Toc72024317"/>
       <w:r>
         <w:t>Star</w:t>
       </w:r>
-      <w:bookmarkEnd w:id="14"/>
+      <w:bookmarkEnd w:id="24"/>
     </w:p>
     <w:p>
       <w:r>
@@ -9449,6 +10142,7 @@
           <w:sz w:val="24"/>
           <w:szCs w:val="24"/>
         </w:rPr>
+        <w:lastRenderedPageBreak/>
         <w:t>LAN speed is 100 percent dependent on the maximum throughput of the switch.</w:t>
       </w:r>
     </w:p>
@@ -9484,11 +10178,11 @@
       <w:pPr>
         <w:pStyle w:val="Heading3"/>
       </w:pPr>
-      <w:bookmarkStart w:id="15" w:name="_Toc72013686"/>
+      <w:bookmarkStart w:id="25" w:name="_Toc72024318"/>
       <w:r>
         <w:t>Ring</w:t>
       </w:r>
-      <w:bookmarkEnd w:id="15"/>
+      <w:bookmarkEnd w:id="25"/>
     </w:p>
     <w:p>
       <w:r>
@@ -9812,207 +10506,208 @@
       <w:pPr>
         <w:pStyle w:val="Heading2"/>
       </w:pPr>
-      <w:bookmarkStart w:id="16" w:name="_Toc72013687"/>
+      <w:bookmarkStart w:id="26" w:name="_Toc72024319"/>
       <w:r>
         <w:rPr>
           <w:highlight w:val="red"/>
         </w:rPr>
+        <w:lastRenderedPageBreak/>
         <w:t>LAN – Exercise 2</w:t>
       </w:r>
-      <w:bookmarkEnd w:id="16"/>
+      <w:bookmarkEnd w:id="26"/>
     </w:p>
     <w:p>
       <w:pPr>
         <w:pStyle w:val="Heading3"/>
       </w:pPr>
-      <w:bookmarkStart w:id="17" w:name="_Toc72013688"/>
+      <w:bookmarkStart w:id="27" w:name="_Toc72024320"/>
       <w:r>
         <w:t>Bridge</w:t>
       </w:r>
-      <w:bookmarkEnd w:id="17"/>
+      <w:bookmarkEnd w:id="27"/>
     </w:p>
     <w:p>
       <w:pPr>
         <w:pStyle w:val="Heading3"/>
       </w:pPr>
-      <w:bookmarkStart w:id="18" w:name="_Toc72013689"/>
+      <w:bookmarkStart w:id="28" w:name="_Toc72024321"/>
       <w:r>
         <w:t>Firewall</w:t>
       </w:r>
-      <w:bookmarkEnd w:id="18"/>
+      <w:bookmarkEnd w:id="28"/>
     </w:p>
     <w:p>
       <w:pPr>
         <w:pStyle w:val="Heading3"/>
       </w:pPr>
-      <w:bookmarkStart w:id="19" w:name="_Toc72013690"/>
+      <w:bookmarkStart w:id="29" w:name="_Toc72024322"/>
       <w:r>
         <w:t>Hub</w:t>
       </w:r>
-      <w:bookmarkEnd w:id="19"/>
+      <w:bookmarkEnd w:id="29"/>
     </w:p>
     <w:p>
       <w:pPr>
         <w:pStyle w:val="Heading3"/>
       </w:pPr>
-      <w:bookmarkStart w:id="20" w:name="_Toc72013691"/>
+      <w:bookmarkStart w:id="30" w:name="_Toc72024323"/>
       <w:r>
         <w:t>Laptop</w:t>
       </w:r>
-      <w:bookmarkEnd w:id="20"/>
+      <w:bookmarkEnd w:id="30"/>
     </w:p>
     <w:p>
       <w:pPr>
         <w:pStyle w:val="Heading3"/>
       </w:pPr>
-      <w:bookmarkStart w:id="21" w:name="_Toc72013692"/>
+      <w:bookmarkStart w:id="31" w:name="_Toc72024324"/>
       <w:r>
         <w:t>Modem</w:t>
       </w:r>
-      <w:bookmarkEnd w:id="21"/>
+      <w:bookmarkEnd w:id="31"/>
     </w:p>
     <w:p>
       <w:pPr>
         <w:pStyle w:val="Heading3"/>
       </w:pPr>
-      <w:bookmarkStart w:id="22" w:name="_Toc72013693"/>
+      <w:bookmarkStart w:id="32" w:name="_Toc72024325"/>
       <w:r>
         <w:t>Network Interface Card</w:t>
       </w:r>
-      <w:bookmarkEnd w:id="22"/>
+      <w:bookmarkEnd w:id="32"/>
     </w:p>
     <w:p>
       <w:pPr>
         <w:pStyle w:val="Heading3"/>
       </w:pPr>
-      <w:bookmarkStart w:id="23" w:name="_Toc72013694"/>
+      <w:bookmarkStart w:id="33" w:name="_Toc72024326"/>
       <w:r>
         <w:t>Printer</w:t>
       </w:r>
-      <w:bookmarkEnd w:id="23"/>
+      <w:bookmarkEnd w:id="33"/>
     </w:p>
     <w:p>
       <w:pPr>
         <w:pStyle w:val="Heading3"/>
       </w:pPr>
-      <w:bookmarkStart w:id="24" w:name="_Toc72013695"/>
+      <w:bookmarkStart w:id="34" w:name="_Toc72024327"/>
       <w:r>
         <w:t>Repeater</w:t>
       </w:r>
-      <w:bookmarkEnd w:id="24"/>
+      <w:bookmarkEnd w:id="34"/>
     </w:p>
     <w:p>
       <w:pPr>
         <w:pStyle w:val="Heading3"/>
       </w:pPr>
-      <w:bookmarkStart w:id="25" w:name="_Toc72013696"/>
+      <w:bookmarkStart w:id="35" w:name="_Toc72024328"/>
       <w:r>
         <w:t>Router</w:t>
       </w:r>
-      <w:bookmarkEnd w:id="25"/>
+      <w:bookmarkEnd w:id="35"/>
     </w:p>
     <w:p>
       <w:pPr>
         <w:pStyle w:val="Heading3"/>
       </w:pPr>
-      <w:bookmarkStart w:id="26" w:name="_Toc72013697"/>
+      <w:bookmarkStart w:id="36" w:name="_Toc72024329"/>
       <w:r>
         <w:t>Server</w:t>
       </w:r>
-      <w:bookmarkEnd w:id="26"/>
+      <w:bookmarkEnd w:id="36"/>
     </w:p>
     <w:p>
       <w:pPr>
         <w:pStyle w:val="Heading3"/>
       </w:pPr>
-      <w:bookmarkStart w:id="27" w:name="_Toc72013698"/>
+      <w:bookmarkStart w:id="37" w:name="_Toc72024330"/>
       <w:r>
         <w:t>Switch</w:t>
       </w:r>
-      <w:bookmarkEnd w:id="27"/>
+      <w:bookmarkEnd w:id="37"/>
     </w:p>
     <w:p>
       <w:pPr>
         <w:pStyle w:val="Heading3"/>
       </w:pPr>
-      <w:bookmarkStart w:id="28" w:name="_Toc72013699"/>
+      <w:bookmarkStart w:id="38" w:name="_Toc72024331"/>
       <w:r>
         <w:t>Workstation</w:t>
       </w:r>
-      <w:bookmarkEnd w:id="28"/>
+      <w:bookmarkEnd w:id="38"/>
     </w:p>
     <w:p>
       <w:pPr>
         <w:pStyle w:val="Heading3"/>
       </w:pPr>
-      <w:bookmarkStart w:id="29" w:name="_Toc72013700"/>
+      <w:bookmarkStart w:id="39" w:name="_Toc72024332"/>
       <w:r>
         <w:t>Wireless Access Point</w:t>
       </w:r>
-      <w:bookmarkEnd w:id="29"/>
+      <w:bookmarkEnd w:id="39"/>
     </w:p>
     <w:p>
       <w:pPr>
         <w:pStyle w:val="Heading3"/>
       </w:pPr>
-      <w:bookmarkStart w:id="30" w:name="_Toc72013701"/>
+      <w:bookmarkStart w:id="40" w:name="_Toc72024333"/>
       <w:r>
         <w:t>Gateway</w:t>
       </w:r>
-      <w:bookmarkEnd w:id="30"/>
+      <w:bookmarkEnd w:id="40"/>
     </w:p>
     <w:p>
       <w:pPr>
         <w:pStyle w:val="Heading3"/>
       </w:pPr>
-      <w:bookmarkStart w:id="31" w:name="_Toc72013702"/>
+      <w:bookmarkStart w:id="41" w:name="_Toc72024334"/>
       <w:r>
         <w:t>Multilayer Switch</w:t>
       </w:r>
-      <w:bookmarkEnd w:id="31"/>
+      <w:bookmarkEnd w:id="41"/>
     </w:p>
     <w:p>
       <w:pPr>
         <w:pStyle w:val="Heading3"/>
       </w:pPr>
-      <w:bookmarkStart w:id="32" w:name="_Toc72013703"/>
+      <w:bookmarkStart w:id="42" w:name="_Toc72024335"/>
       <w:r>
         <w:t>Proxy Server</w:t>
       </w:r>
-      <w:bookmarkEnd w:id="32"/>
+      <w:bookmarkEnd w:id="42"/>
     </w:p>
     <w:p>
       <w:pPr>
         <w:pStyle w:val="Heading3"/>
       </w:pPr>
-      <w:bookmarkStart w:id="33" w:name="_Toc72013704"/>
+      <w:bookmarkStart w:id="43" w:name="_Toc72024336"/>
       <w:r>
         <w:t>VPN</w:t>
       </w:r>
-      <w:bookmarkEnd w:id="33"/>
+      <w:bookmarkEnd w:id="43"/>
     </w:p>
     <w:p>
       <w:pPr>
         <w:pStyle w:val="Heading2"/>
       </w:pPr>
-      <w:bookmarkStart w:id="34" w:name="_Toc72013705"/>
+      <w:bookmarkStart w:id="44" w:name="_Toc72024337"/>
       <w:r>
         <w:t>Layer 12 – Exercise 1</w:t>
       </w:r>
-      <w:bookmarkEnd w:id="34"/>
+      <w:bookmarkEnd w:id="44"/>
     </w:p>
     <w:p>
       <w:pPr>
         <w:pStyle w:val="Heading3"/>
       </w:pPr>
-      <w:bookmarkStart w:id="35" w:name="_Toc72013706"/>
+      <w:bookmarkStart w:id="45" w:name="_Toc72024338"/>
       <w:r>
         <w:t xml:space="preserve">A History of </w:t>
       </w:r>
       <w:r>
         <w:t>Personal Computers</w:t>
       </w:r>
-      <w:bookmarkEnd w:id="35"/>
+      <w:bookmarkEnd w:id="45"/>
     </w:p>
     <w:p>
       <w:pPr>
@@ -10113,14 +10808,7 @@
           <w:i/>
           <w:iCs/>
         </w:rPr>
-        <w:t>The Era of Off-the-Shelf Personal Computers Has Arrived</w:t>
-      </w:r>
-      <w:r>
-        <w:rPr>
-          <w:i/>
-          <w:iCs/>
-        </w:rPr>
-        <w:t xml:space="preserve">”, </w:t>
+        <w:t xml:space="preserve">The Era of Off-the-Shelf Personal Computers Has Arrived”, </w:t>
       </w:r>
       <w:r>
         <w:t>writes</w:t>
@@ -10197,15 +10885,13 @@
         </w:rPr>
         <w:t xml:space="preserve"> | Richard </w:t>
       </w:r>
-      <w:proofErr w:type="gramStart"/>
       <w:r>
         <w:rPr>
           <w:sz w:val="18"/>
           <w:szCs w:val="18"/>
         </w:rPr>
-        <w:t>Leadbetter  |</w:t>
-      </w:r>
-      <w:proofErr w:type="gramEnd"/>
+        <w:t>Leadbetter |</w:t>
+      </w:r>
       <w:r>
         <w:rPr>
           <w:sz w:val="18"/>
@@ -10220,23 +10906,7 @@
             <w:sz w:val="18"/>
             <w:szCs w:val="18"/>
           </w:rPr>
-          <w:t>https://www.eurogamer.net/articles/digitalfound</w:t>
-        </w:r>
-        <w:r>
-          <w:rPr>
-            <w:rStyle w:val="Hyperlink"/>
-            <w:sz w:val="18"/>
-            <w:szCs w:val="18"/>
-          </w:rPr>
-          <w:t>r</w:t>
-        </w:r>
-        <w:r>
-          <w:rPr>
-            <w:rStyle w:val="Hyperlink"/>
-            <w:sz w:val="18"/>
-            <w:szCs w:val="18"/>
-          </w:rPr>
-          <w:t>y-face-off-zx-spectrum-vs-commodore-64</w:t>
+          <w:t>https://www.eurogamer.net/articles/digitalfoundry-face-off-zx-spectrum-vs-commodore-64</w:t>
         </w:r>
       </w:hyperlink>
     </w:p>
@@ -10312,6 +10982,7 @@
         <w:jc w:val="both"/>
       </w:pPr>
       <w:r>
+        <w:lastRenderedPageBreak/>
         <w:t xml:space="preserve">Processing power and </w:t>
       </w:r>
       <w:r>
@@ -10329,19 +11000,13 @@
         <w:t>2000 saw the release of ATI’s Radeon line of dedicated graphics chips</w:t>
       </w:r>
       <w:r>
-        <w:t>, b</w:t>
-      </w:r>
-      <w:r>
-        <w:t xml:space="preserve">oasting a clock speed of 183Mhz and up to 64MB </w:t>
+        <w:t xml:space="preserve">, boasting a clock speed of 183Mhz and up to 64MB </w:t>
       </w:r>
       <w:r>
         <w:t>Memory</w:t>
       </w:r>
       <w:r>
-        <w:t>, this</w:t>
-      </w:r>
-      <w:r>
-        <w:t xml:space="preserve"> opened</w:t>
+        <w:t>, this opened</w:t>
       </w:r>
       <w:r>
         <w:t xml:space="preserve"> the market for both professionals and avid enthusiasts alike, </w:t>
@@ -10384,56 +11049,7 @@
           <w:sz w:val="18"/>
           <w:szCs w:val="18"/>
         </w:rPr>
-        <w:t>June 26th</w:t>
-      </w:r>
-      <w:r>
-        <w:rPr>
-          <w:sz w:val="18"/>
-          <w:szCs w:val="18"/>
-        </w:rPr>
-        <w:t>, 20</w:t>
-      </w:r>
-      <w:r>
-        <w:rPr>
-          <w:sz w:val="18"/>
-          <w:szCs w:val="18"/>
-        </w:rPr>
-        <w:t>05</w:t>
-      </w:r>
-      <w:r>
-        <w:rPr>
-          <w:sz w:val="18"/>
-          <w:szCs w:val="18"/>
-        </w:rPr>
-        <w:t xml:space="preserve"> | </w:t>
-      </w:r>
-      <w:r>
-        <w:rPr>
-          <w:sz w:val="18"/>
-          <w:szCs w:val="18"/>
-        </w:rPr>
-        <w:t>David Grunning</w:t>
-      </w:r>
-      <w:r>
-        <w:rPr>
-          <w:sz w:val="18"/>
-          <w:szCs w:val="18"/>
-        </w:rPr>
-        <w:t xml:space="preserve"> | </w:t>
-      </w:r>
-      <w:r>
-        <w:rPr>
-          <w:sz w:val="18"/>
-          <w:szCs w:val="18"/>
-        </w:rPr>
-        <w:t>PC Buyers Guide – High End</w:t>
-      </w:r>
-      <w:r>
-        <w:rPr>
-          <w:sz w:val="18"/>
-          <w:szCs w:val="18"/>
-        </w:rPr>
-        <w:t xml:space="preserve"> |  </w:t>
+        <w:t xml:space="preserve">June 26th, 2005 | David Grunning | PC Buyers Guide – High End |  </w:t>
       </w:r>
       <w:hyperlink r:id="rId39" w:history="1">
         <w:r>
@@ -10518,9 +11134,11 @@
       <w:pPr>
         <w:pStyle w:val="Heading2"/>
       </w:pPr>
+      <w:bookmarkStart w:id="46" w:name="_Toc72024339"/>
       <w:r>
         <w:t>Conclusion</w:t>
       </w:r>
+      <w:bookmarkEnd w:id="46"/>
     </w:p>
     <w:p>
       <w:pPr>
@@ -10546,11 +11164,9 @@
         <w:br/>
         <w:t xml:space="preserve">As the whole course is orientated towards computer science and programming, I enjoy learning how even basic operating system architecture and networks </w:t>
       </w:r>
-      <w:proofErr w:type="gramStart"/>
-      <w:r>
-        <w:t>integrate together</w:t>
-      </w:r>
-      <w:proofErr w:type="gramEnd"/>
+      <w:r>
+        <w:t>integrate</w:t>
+      </w:r>
       <w:r>
         <w:t xml:space="preserve"> to become a wider part of computer science.</w:t>
       </w:r>

</xml_diff>